<commit_message>
250114/AI 이동 구현 + State 정리
</commit_message>
<xml_diff>
--- a/Assets/0. Project Info/프로젝트 진행 상황.docx
+++ b/Assets/0. Project Info/프로젝트 진행 상황.docx
@@ -1,6 +1,6 @@
 
 <file path=word/document.xml><?xml version="1.0" encoding="utf-8"?>
-<w:document xmlns:wpc="http://schemas.microsoft.com/office/word/2010/wordprocessingCanvas" xmlns:cx="http://schemas.microsoft.com/office/drawing/2014/chartex" xmlns:cx1="http://schemas.microsoft.com/office/drawing/2015/9/8/chartex" xmlns:cx2="http://schemas.microsoft.com/office/drawing/2015/10/21/chartex" xmlns:cx3="http://schemas.microsoft.com/office/drawing/2016/5/9/chartex" xmlns:cx4="http://schemas.microsoft.com/office/drawing/2016/5/10/chartex" xmlns:cx5="http://schemas.microsoft.com/office/drawing/2016/5/11/chartex" xmlns:cx6="http://schemas.microsoft.com/office/drawing/2016/5/12/chartex" xmlns:cx7="http://schemas.microsoft.com/office/drawing/2016/5/13/chartex" xmlns:cx8="http://schemas.microsoft.com/office/drawing/2016/5/14/chartex" xmlns:mc="http://schemas.openxmlformats.org/markup-compatibility/2006" xmlns:aink="http://schemas.microsoft.com/office/drawing/2016/ink" xmlns:am3d="http://schemas.microsoft.com/office/drawing/2017/model3d" xmlns:o="urn:schemas-microsoft-com:office:office" xmlns:r="http://schemas.openxmlformats.org/officeDocument/2006/relationships" xmlns:m="http://schemas.openxmlformats.org/officeDocument/2006/math" xmlns:v="urn:schemas-microsoft-com:vml" xmlns:wp14="http://schemas.microsoft.com/office/word/2010/wordprocessingDrawing" xmlns:wp="http://schemas.openxmlformats.org/drawingml/2006/wordprocessingDrawing" xmlns:w10="urn:schemas-microsoft-com:office:word" xmlns:w="http://schemas.openxmlformats.org/wordprocessingml/2006/main" xmlns:w14="http://schemas.microsoft.com/office/word/2010/wordml" xmlns:w15="http://schemas.microsoft.com/office/word/2012/wordml" xmlns:w16cid="http://schemas.microsoft.com/office/word/2016/wordml/cid" xmlns:w16se="http://schemas.microsoft.com/office/word/2015/wordml/symex" xmlns:wpg="http://schemas.microsoft.com/office/word/2010/wordprocessingGroup" xmlns:wpi="http://schemas.microsoft.com/office/word/2010/wordprocessingInk" xmlns:wne="http://schemas.microsoft.com/office/word/2006/wordml" xmlns:wps="http://schemas.microsoft.com/office/word/2010/wordprocessingShape" mc:Ignorable="w14 w15 w16se w16cid wp14">
+<w:document xmlns:wpc="http://schemas.microsoft.com/office/word/2010/wordprocessingCanvas" xmlns:cx="http://schemas.microsoft.com/office/drawing/2014/chartex" xmlns:cx1="http://schemas.microsoft.com/office/drawing/2015/9/8/chartex" xmlns:cx2="http://schemas.microsoft.com/office/drawing/2015/10/21/chartex" xmlns:cx3="http://schemas.microsoft.com/office/drawing/2016/5/9/chartex" xmlns:cx4="http://schemas.microsoft.com/office/drawing/2016/5/10/chartex" xmlns:cx5="http://schemas.microsoft.com/office/drawing/2016/5/11/chartex" xmlns:cx6="http://schemas.microsoft.com/office/drawing/2016/5/12/chartex" xmlns:cx7="http://schemas.microsoft.com/office/drawing/2016/5/13/chartex" xmlns:cx8="http://schemas.microsoft.com/office/drawing/2016/5/14/chartex" xmlns:mc="http://schemas.openxmlformats.org/markup-compatibility/2006" xmlns:aink="http://schemas.microsoft.com/office/drawing/2016/ink" xmlns:am3d="http://schemas.microsoft.com/office/drawing/2017/model3d" xmlns:o="urn:schemas-microsoft-com:office:office" xmlns:oel="http://schemas.microsoft.com/office/2019/extlst" xmlns:r="http://schemas.openxmlformats.org/officeDocument/2006/relationships" xmlns:m="http://schemas.openxmlformats.org/officeDocument/2006/math" xmlns:v="urn:schemas-microsoft-com:vml" xmlns:wp14="http://schemas.microsoft.com/office/word/2010/wordprocessingDrawing" xmlns:wp="http://schemas.openxmlformats.org/drawingml/2006/wordprocessingDrawing" xmlns:w10="urn:schemas-microsoft-com:office:word" xmlns:w="http://schemas.openxmlformats.org/wordprocessingml/2006/main" xmlns:w14="http://schemas.microsoft.com/office/word/2010/wordml" xmlns:w15="http://schemas.microsoft.com/office/word/2012/wordml" xmlns:w16cex="http://schemas.microsoft.com/office/word/2018/wordml/cex" xmlns:w16cid="http://schemas.microsoft.com/office/word/2016/wordml/cid" xmlns:w16="http://schemas.microsoft.com/office/word/2018/wordml" xmlns:w16du="http://schemas.microsoft.com/office/word/2023/wordml/word16du" xmlns:w16sdtdh="http://schemas.microsoft.com/office/word/2020/wordml/sdtdatahash" xmlns:w16sdtfl="http://schemas.microsoft.com/office/word/2024/wordml/sdtformatlock" xmlns:w16se="http://schemas.microsoft.com/office/word/2015/wordml/symex" xmlns:wpg="http://schemas.microsoft.com/office/word/2010/wordprocessingGroup" xmlns:wpi="http://schemas.microsoft.com/office/word/2010/wordprocessingInk" xmlns:wne="http://schemas.microsoft.com/office/word/2006/wordml" xmlns:wps="http://schemas.microsoft.com/office/word/2010/wordprocessingShape" mc:Ignorable="w14 w15 w16se w16cid w16 w16cex w16sdtdh w16sdtfl w16du wp14">
   <w:body>
     <w:p>
       <w:r>
@@ -788,7 +788,13 @@
           <w:rFonts w:hint="eastAsia"/>
         </w:rPr>
         <w:lastRenderedPageBreak/>
-        <w:t>250103</w:t>
+        <w:t>25010</w:t>
+      </w:r>
+      <w:r>
+        <w:rPr>
+          <w:rFonts w:hint="eastAsia"/>
+        </w:rPr>
+        <w:t>8</w:t>
       </w:r>
     </w:p>
     <w:p>
@@ -814,9 +820,6 @@
           <w:ilvl w:val="0"/>
           <w:numId w:val="9"/>
         </w:numPr>
-        <w:rPr>
-          <w:rFonts w:hint="eastAsia"/>
-        </w:rPr>
       </w:pPr>
       <w:r>
         <w:rPr>
@@ -834,13 +837,7 @@
         <w:t>작업 내역(UI)</w:t>
       </w:r>
     </w:p>
-    <w:p>
-      <w:pPr>
-        <w:rPr>
-          <w:rFonts w:hint="eastAsia"/>
-        </w:rPr>
-      </w:pPr>
-    </w:p>
+    <w:p/>
     <w:p>
       <w:r>
         <w:rPr>
@@ -896,8 +893,88 @@
         </w:rPr>
         <w:t>구현 중</w:t>
       </w:r>
-      <w:bookmarkStart w:id="0" w:name="_GoBack"/>
-      <w:bookmarkEnd w:id="0"/>
+    </w:p>
+    <w:p/>
+    <w:p>
+      <w:pPr>
+        <w:rPr>
+          <w:rFonts w:hint="eastAsia"/>
+        </w:rPr>
+      </w:pPr>
+      <w:r>
+        <w:rPr>
+          <w:rFonts w:hint="eastAsia"/>
+        </w:rPr>
+        <w:t>2501</w:t>
+      </w:r>
+      <w:r>
+        <w:rPr>
+          <w:rFonts w:hint="eastAsia"/>
+        </w:rPr>
+        <w:t>14</w:t>
+      </w:r>
+    </w:p>
+    <w:p>
+      <w:r>
+        <w:rPr>
+          <w:rFonts w:hint="eastAsia"/>
+        </w:rPr>
+        <w:t>목표: 캐릭터/AI의 행동 구체화</w:t>
+      </w:r>
+      <w:r>
+        <w:rPr>
+          <w:rFonts w:hint="eastAsia"/>
+        </w:rPr>
+        <w:t xml:space="preserve"> - 2</w:t>
+      </w:r>
+    </w:p>
+    <w:p/>
+    <w:p>
+      <w:r>
+        <w:rPr>
+          <w:rFonts w:hint="eastAsia"/>
+        </w:rPr>
+        <w:t>작업내역(캐릭터)</w:t>
+      </w:r>
+    </w:p>
+    <w:p>
+      <w:pPr>
+        <w:pStyle w:val="a6"/>
+        <w:numPr>
+          <w:ilvl w:val="0"/>
+          <w:numId w:val="11"/>
+        </w:numPr>
+      </w:pPr>
+      <w:r>
+        <w:rPr>
+          <w:rFonts w:hint="eastAsia"/>
+        </w:rPr>
+        <w:t>A</w:t>
+      </w:r>
+      <w:r>
+        <w:t>I</w:t>
+      </w:r>
+      <w:r>
+        <w:rPr>
+          <w:rFonts w:hint="eastAsia"/>
+        </w:rPr>
+        <w:t xml:space="preserve">의 </w:t>
+      </w:r>
+      <w:r>
+        <w:rPr>
+          <w:rFonts w:hint="eastAsia"/>
+        </w:rPr>
+        <w:t>이동 구현</w:t>
+      </w:r>
+    </w:p>
+    <w:p>
+      <w:pPr>
+        <w:pStyle w:val="a6"/>
+        <w:numPr>
+          <w:ilvl w:val="0"/>
+          <w:numId w:val="11"/>
+        </w:numPr>
+      </w:pPr>
     </w:p>
     <w:p>
       <w:pPr>
@@ -917,7 +994,7 @@
 </file>
 
 <file path=word/endnotes.xml><?xml version="1.0" encoding="utf-8"?>
-<w:endnotes xmlns:wpc="http://schemas.microsoft.com/office/word/2010/wordprocessingCanvas" xmlns:cx="http://schemas.microsoft.com/office/drawing/2014/chartex" xmlns:cx1="http://schemas.microsoft.com/office/drawing/2015/9/8/chartex" xmlns:cx2="http://schemas.microsoft.com/office/drawing/2015/10/21/chartex" xmlns:cx3="http://schemas.microsoft.com/office/drawing/2016/5/9/chartex" xmlns:cx4="http://schemas.microsoft.com/office/drawing/2016/5/10/chartex" xmlns:cx5="http://schemas.microsoft.com/office/drawing/2016/5/11/chartex" xmlns:cx6="http://schemas.microsoft.com/office/drawing/2016/5/12/chartex" xmlns:cx7="http://schemas.microsoft.com/office/drawing/2016/5/13/chartex" xmlns:cx8="http://schemas.microsoft.com/office/drawing/2016/5/14/chartex" xmlns:mc="http://schemas.openxmlformats.org/markup-compatibility/2006" xmlns:aink="http://schemas.microsoft.com/office/drawing/2016/ink" xmlns:am3d="http://schemas.microsoft.com/office/drawing/2017/model3d" xmlns:o="urn:schemas-microsoft-com:office:office" xmlns:r="http://schemas.openxmlformats.org/officeDocument/2006/relationships" xmlns:m="http://schemas.openxmlformats.org/officeDocument/2006/math" xmlns:v="urn:schemas-microsoft-com:vml" xmlns:wp14="http://schemas.microsoft.com/office/word/2010/wordprocessingDrawing" xmlns:wp="http://schemas.openxmlformats.org/drawingml/2006/wordprocessingDrawing" xmlns:w10="urn:schemas-microsoft-com:office:word" xmlns:w="http://schemas.openxmlformats.org/wordprocessingml/2006/main" xmlns:w14="http://schemas.microsoft.com/office/word/2010/wordml" xmlns:w15="http://schemas.microsoft.com/office/word/2012/wordml" xmlns:w16cid="http://schemas.microsoft.com/office/word/2016/wordml/cid" xmlns:w16se="http://schemas.microsoft.com/office/word/2015/wordml/symex" xmlns:wpg="http://schemas.microsoft.com/office/word/2010/wordprocessingGroup" xmlns:wpi="http://schemas.microsoft.com/office/word/2010/wordprocessingInk" xmlns:wne="http://schemas.microsoft.com/office/word/2006/wordml" xmlns:wps="http://schemas.microsoft.com/office/word/2010/wordprocessingShape" mc:Ignorable="w14 w15 w16se w16cid wp14">
+<w:endnotes xmlns:wpc="http://schemas.microsoft.com/office/word/2010/wordprocessingCanvas" xmlns:cx="http://schemas.microsoft.com/office/drawing/2014/chartex" xmlns:cx1="http://schemas.microsoft.com/office/drawing/2015/9/8/chartex" xmlns:cx2="http://schemas.microsoft.com/office/drawing/2015/10/21/chartex" xmlns:cx3="http://schemas.microsoft.com/office/drawing/2016/5/9/chartex" xmlns:cx4="http://schemas.microsoft.com/office/drawing/2016/5/10/chartex" xmlns:cx5="http://schemas.microsoft.com/office/drawing/2016/5/11/chartex" xmlns:cx6="http://schemas.microsoft.com/office/drawing/2016/5/12/chartex" xmlns:cx7="http://schemas.microsoft.com/office/drawing/2016/5/13/chartex" xmlns:cx8="http://schemas.microsoft.com/office/drawing/2016/5/14/chartex" xmlns:mc="http://schemas.openxmlformats.org/markup-compatibility/2006" xmlns:aink="http://schemas.microsoft.com/office/drawing/2016/ink" xmlns:am3d="http://schemas.microsoft.com/office/drawing/2017/model3d" xmlns:o="urn:schemas-microsoft-com:office:office" xmlns:oel="http://schemas.microsoft.com/office/2019/extlst" xmlns:r="http://schemas.openxmlformats.org/officeDocument/2006/relationships" xmlns:m="http://schemas.openxmlformats.org/officeDocument/2006/math" xmlns:v="urn:schemas-microsoft-com:vml" xmlns:wp14="http://schemas.microsoft.com/office/word/2010/wordprocessingDrawing" xmlns:wp="http://schemas.openxmlformats.org/drawingml/2006/wordprocessingDrawing" xmlns:w10="urn:schemas-microsoft-com:office:word" xmlns:w="http://schemas.openxmlformats.org/wordprocessingml/2006/main" xmlns:w14="http://schemas.microsoft.com/office/word/2010/wordml" xmlns:w15="http://schemas.microsoft.com/office/word/2012/wordml" xmlns:w16cex="http://schemas.microsoft.com/office/word/2018/wordml/cex" xmlns:w16cid="http://schemas.microsoft.com/office/word/2016/wordml/cid" xmlns:w16="http://schemas.microsoft.com/office/word/2018/wordml" xmlns:w16du="http://schemas.microsoft.com/office/word/2023/wordml/word16du" xmlns:w16sdtdh="http://schemas.microsoft.com/office/word/2020/wordml/sdtdatahash" xmlns:w16sdtfl="http://schemas.microsoft.com/office/word/2024/wordml/sdtformatlock" xmlns:w16se="http://schemas.microsoft.com/office/word/2015/wordml/symex" xmlns:wpg="http://schemas.microsoft.com/office/word/2010/wordprocessingGroup" xmlns:wpi="http://schemas.microsoft.com/office/word/2010/wordprocessingInk" xmlns:wne="http://schemas.microsoft.com/office/word/2006/wordml" xmlns:wps="http://schemas.microsoft.com/office/word/2010/wordprocessingShape" mc:Ignorable="w14 w15 w16se w16cid w16 w16cex w16sdtdh w16sdtfl w16du wp14">
   <w:endnote w:type="separator" w:id="-1">
     <w:p>
       <w:pPr>
@@ -942,7 +1019,7 @@
 </file>
 
 <file path=word/footnotes.xml><?xml version="1.0" encoding="utf-8"?>
-<w:footnotes xmlns:wpc="http://schemas.microsoft.com/office/word/2010/wordprocessingCanvas" xmlns:cx="http://schemas.microsoft.com/office/drawing/2014/chartex" xmlns:cx1="http://schemas.microsoft.com/office/drawing/2015/9/8/chartex" xmlns:cx2="http://schemas.microsoft.com/office/drawing/2015/10/21/chartex" xmlns:cx3="http://schemas.microsoft.com/office/drawing/2016/5/9/chartex" xmlns:cx4="http://schemas.microsoft.com/office/drawing/2016/5/10/chartex" xmlns:cx5="http://schemas.microsoft.com/office/drawing/2016/5/11/chartex" xmlns:cx6="http://schemas.microsoft.com/office/drawing/2016/5/12/chartex" xmlns:cx7="http://schemas.microsoft.com/office/drawing/2016/5/13/chartex" xmlns:cx8="http://schemas.microsoft.com/office/drawing/2016/5/14/chartex" xmlns:mc="http://schemas.openxmlformats.org/markup-compatibility/2006" xmlns:aink="http://schemas.microsoft.com/office/drawing/2016/ink" xmlns:am3d="http://schemas.microsoft.com/office/drawing/2017/model3d" xmlns:o="urn:schemas-microsoft-com:office:office" xmlns:r="http://schemas.openxmlformats.org/officeDocument/2006/relationships" xmlns:m="http://schemas.openxmlformats.org/officeDocument/2006/math" xmlns:v="urn:schemas-microsoft-com:vml" xmlns:wp14="http://schemas.microsoft.com/office/word/2010/wordprocessingDrawing" xmlns:wp="http://schemas.openxmlformats.org/drawingml/2006/wordprocessingDrawing" xmlns:w10="urn:schemas-microsoft-com:office:word" xmlns:w="http://schemas.openxmlformats.org/wordprocessingml/2006/main" xmlns:w14="http://schemas.microsoft.com/office/word/2010/wordml" xmlns:w15="http://schemas.microsoft.com/office/word/2012/wordml" xmlns:w16cid="http://schemas.microsoft.com/office/word/2016/wordml/cid" xmlns:w16se="http://schemas.microsoft.com/office/word/2015/wordml/symex" xmlns:wpg="http://schemas.microsoft.com/office/word/2010/wordprocessingGroup" xmlns:wpi="http://schemas.microsoft.com/office/word/2010/wordprocessingInk" xmlns:wne="http://schemas.microsoft.com/office/word/2006/wordml" xmlns:wps="http://schemas.microsoft.com/office/word/2010/wordprocessingShape" mc:Ignorable="w14 w15 w16se w16cid wp14">
+<w:footnotes xmlns:wpc="http://schemas.microsoft.com/office/word/2010/wordprocessingCanvas" xmlns:cx="http://schemas.microsoft.com/office/drawing/2014/chartex" xmlns:cx1="http://schemas.microsoft.com/office/drawing/2015/9/8/chartex" xmlns:cx2="http://schemas.microsoft.com/office/drawing/2015/10/21/chartex" xmlns:cx3="http://schemas.microsoft.com/office/drawing/2016/5/9/chartex" xmlns:cx4="http://schemas.microsoft.com/office/drawing/2016/5/10/chartex" xmlns:cx5="http://schemas.microsoft.com/office/drawing/2016/5/11/chartex" xmlns:cx6="http://schemas.microsoft.com/office/drawing/2016/5/12/chartex" xmlns:cx7="http://schemas.microsoft.com/office/drawing/2016/5/13/chartex" xmlns:cx8="http://schemas.microsoft.com/office/drawing/2016/5/14/chartex" xmlns:mc="http://schemas.openxmlformats.org/markup-compatibility/2006" xmlns:aink="http://schemas.microsoft.com/office/drawing/2016/ink" xmlns:am3d="http://schemas.microsoft.com/office/drawing/2017/model3d" xmlns:o="urn:schemas-microsoft-com:office:office" xmlns:oel="http://schemas.microsoft.com/office/2019/extlst" xmlns:r="http://schemas.openxmlformats.org/officeDocument/2006/relationships" xmlns:m="http://schemas.openxmlformats.org/officeDocument/2006/math" xmlns:v="urn:schemas-microsoft-com:vml" xmlns:wp14="http://schemas.microsoft.com/office/word/2010/wordprocessingDrawing" xmlns:wp="http://schemas.openxmlformats.org/drawingml/2006/wordprocessingDrawing" xmlns:w10="urn:schemas-microsoft-com:office:word" xmlns:w="http://schemas.openxmlformats.org/wordprocessingml/2006/main" xmlns:w14="http://schemas.microsoft.com/office/word/2010/wordml" xmlns:w15="http://schemas.microsoft.com/office/word/2012/wordml" xmlns:w16cex="http://schemas.microsoft.com/office/word/2018/wordml/cex" xmlns:w16cid="http://schemas.microsoft.com/office/word/2016/wordml/cid" xmlns:w16="http://schemas.microsoft.com/office/word/2018/wordml" xmlns:w16du="http://schemas.microsoft.com/office/word/2023/wordml/word16du" xmlns:w16sdtdh="http://schemas.microsoft.com/office/word/2020/wordml/sdtdatahash" xmlns:w16sdtfl="http://schemas.microsoft.com/office/word/2024/wordml/sdtformatlock" xmlns:w16se="http://schemas.microsoft.com/office/word/2015/wordml/symex" xmlns:wpg="http://schemas.microsoft.com/office/word/2010/wordprocessingGroup" xmlns:wpi="http://schemas.microsoft.com/office/word/2010/wordprocessingInk" xmlns:wne="http://schemas.microsoft.com/office/word/2006/wordml" xmlns:wps="http://schemas.microsoft.com/office/word/2010/wordprocessingShape" mc:Ignorable="w14 w15 w16se w16cid w16 w16cex w16sdtdh w16sdtfl w16du wp14">
   <w:footnote w:type="separator" w:id="-1">
     <w:p>
       <w:pPr>
@@ -967,8 +1044,97 @@
 </file>
 
 <file path=word/numbering.xml><?xml version="1.0" encoding="utf-8"?>
-<w:numbering xmlns:wpc="http://schemas.microsoft.com/office/word/2010/wordprocessingCanvas" xmlns:cx="http://schemas.microsoft.com/office/drawing/2014/chartex" xmlns:cx1="http://schemas.microsoft.com/office/drawing/2015/9/8/chartex" xmlns:cx2="http://schemas.microsoft.com/office/drawing/2015/10/21/chartex" xmlns:cx3="http://schemas.microsoft.com/office/drawing/2016/5/9/chartex" xmlns:cx4="http://schemas.microsoft.com/office/drawing/2016/5/10/chartex" xmlns:cx5="http://schemas.microsoft.com/office/drawing/2016/5/11/chartex" xmlns:cx6="http://schemas.microsoft.com/office/drawing/2016/5/12/chartex" xmlns:cx7="http://schemas.microsoft.com/office/drawing/2016/5/13/chartex" xmlns:cx8="http://schemas.microsoft.com/office/drawing/2016/5/14/chartex" xmlns:mc="http://schemas.openxmlformats.org/markup-compatibility/2006" xmlns:aink="http://schemas.microsoft.com/office/drawing/2016/ink" xmlns:am3d="http://schemas.microsoft.com/office/drawing/2017/model3d" xmlns:o="urn:schemas-microsoft-com:office:office" xmlns:r="http://schemas.openxmlformats.org/officeDocument/2006/relationships" xmlns:m="http://schemas.openxmlformats.org/officeDocument/2006/math" xmlns:v="urn:schemas-microsoft-com:vml" xmlns:wp14="http://schemas.microsoft.com/office/word/2010/wordprocessingDrawing" xmlns:wp="http://schemas.openxmlformats.org/drawingml/2006/wordprocessingDrawing" xmlns:w10="urn:schemas-microsoft-com:office:word" xmlns:w="http://schemas.openxmlformats.org/wordprocessingml/2006/main" xmlns:w14="http://schemas.microsoft.com/office/word/2010/wordml" xmlns:w15="http://schemas.microsoft.com/office/word/2012/wordml" xmlns:w16cid="http://schemas.microsoft.com/office/word/2016/wordml/cid" xmlns:w16se="http://schemas.microsoft.com/office/word/2015/wordml/symex" xmlns:wpg="http://schemas.microsoft.com/office/word/2010/wordprocessingGroup" xmlns:wpi="http://schemas.microsoft.com/office/word/2010/wordprocessingInk" xmlns:wne="http://schemas.microsoft.com/office/word/2006/wordml" xmlns:wps="http://schemas.microsoft.com/office/word/2010/wordprocessingShape" mc:Ignorable="w14 w15 w16se w16cid wp14">
+<w:numbering xmlns:wpc="http://schemas.microsoft.com/office/word/2010/wordprocessingCanvas" xmlns:cx="http://schemas.microsoft.com/office/drawing/2014/chartex" xmlns:cx1="http://schemas.microsoft.com/office/drawing/2015/9/8/chartex" xmlns:cx2="http://schemas.microsoft.com/office/drawing/2015/10/21/chartex" xmlns:cx3="http://schemas.microsoft.com/office/drawing/2016/5/9/chartex" xmlns:cx4="http://schemas.microsoft.com/office/drawing/2016/5/10/chartex" xmlns:cx5="http://schemas.microsoft.com/office/drawing/2016/5/11/chartex" xmlns:cx6="http://schemas.microsoft.com/office/drawing/2016/5/12/chartex" xmlns:cx7="http://schemas.microsoft.com/office/drawing/2016/5/13/chartex" xmlns:cx8="http://schemas.microsoft.com/office/drawing/2016/5/14/chartex" xmlns:mc="http://schemas.openxmlformats.org/markup-compatibility/2006" xmlns:aink="http://schemas.microsoft.com/office/drawing/2016/ink" xmlns:am3d="http://schemas.microsoft.com/office/drawing/2017/model3d" xmlns:o="urn:schemas-microsoft-com:office:office" xmlns:oel="http://schemas.microsoft.com/office/2019/extlst" xmlns:r="http://schemas.openxmlformats.org/officeDocument/2006/relationships" xmlns:m="http://schemas.openxmlformats.org/officeDocument/2006/math" xmlns:v="urn:schemas-microsoft-com:vml" xmlns:wp14="http://schemas.microsoft.com/office/word/2010/wordprocessingDrawing" xmlns:wp="http://schemas.openxmlformats.org/drawingml/2006/wordprocessingDrawing" xmlns:w10="urn:schemas-microsoft-com:office:word" xmlns:w="http://schemas.openxmlformats.org/wordprocessingml/2006/main" xmlns:w14="http://schemas.microsoft.com/office/word/2010/wordml" xmlns:w15="http://schemas.microsoft.com/office/word/2012/wordml" xmlns:w16cex="http://schemas.microsoft.com/office/word/2018/wordml/cex" xmlns:w16cid="http://schemas.microsoft.com/office/word/2016/wordml/cid" xmlns:w16="http://schemas.microsoft.com/office/word/2018/wordml" xmlns:w16du="http://schemas.microsoft.com/office/word/2023/wordml/word16du" xmlns:w16sdtdh="http://schemas.microsoft.com/office/word/2020/wordml/sdtdatahash" xmlns:w16sdtfl="http://schemas.microsoft.com/office/word/2024/wordml/sdtformatlock" xmlns:w16se="http://schemas.microsoft.com/office/word/2015/wordml/symex" xmlns:wpg="http://schemas.microsoft.com/office/word/2010/wordprocessingGroup" xmlns:wpi="http://schemas.microsoft.com/office/word/2010/wordprocessingInk" xmlns:wne="http://schemas.microsoft.com/office/word/2006/wordml" xmlns:wps="http://schemas.microsoft.com/office/word/2010/wordprocessingShape" mc:Ignorable="w14 w15 w16se w16cid w16 w16cex w16sdtdh w16sdtfl w16du wp14">
   <w:abstractNum w:abstractNumId="0" w15:restartNumberingAfterBreak="0">
+    <w:nsid w:val="12451235"/>
+    <w:multiLevelType w:val="hybridMultilevel"/>
+    <w:tmpl w:val="C4F8F04C"/>
+    <w:lvl w:ilvl="0" w:tplc="29422974">
+      <w:start w:val="1"/>
+      <w:numFmt w:val="decimal"/>
+      <w:lvlText w:val="%1."/>
+      <w:lvlJc w:val="left"/>
+      <w:pPr>
+        <w:ind w:left="1120" w:hanging="360"/>
+      </w:pPr>
+      <w:rPr>
+        <w:rFonts w:hint="default"/>
+      </w:rPr>
+    </w:lvl>
+    <w:lvl w:ilvl="1" w:tplc="04090019" w:tentative="1">
+      <w:start w:val="1"/>
+      <w:numFmt w:val="upperLetter"/>
+      <w:lvlText w:val="%2."/>
+      <w:lvlJc w:val="left"/>
+      <w:pPr>
+        <w:ind w:left="1640" w:hanging="440"/>
+      </w:pPr>
+    </w:lvl>
+    <w:lvl w:ilvl="2" w:tplc="0409001B" w:tentative="1">
+      <w:start w:val="1"/>
+      <w:numFmt w:val="lowerRoman"/>
+      <w:lvlText w:val="%3."/>
+      <w:lvlJc w:val="right"/>
+      <w:pPr>
+        <w:ind w:left="2080" w:hanging="440"/>
+      </w:pPr>
+    </w:lvl>
+    <w:lvl w:ilvl="3" w:tplc="0409000F" w:tentative="1">
+      <w:start w:val="1"/>
+      <w:numFmt w:val="decimal"/>
+      <w:lvlText w:val="%4."/>
+      <w:lvlJc w:val="left"/>
+      <w:pPr>
+        <w:ind w:left="2520" w:hanging="440"/>
+      </w:pPr>
+    </w:lvl>
+    <w:lvl w:ilvl="4" w:tplc="04090019" w:tentative="1">
+      <w:start w:val="1"/>
+      <w:numFmt w:val="upperLetter"/>
+      <w:lvlText w:val="%5."/>
+      <w:lvlJc w:val="left"/>
+      <w:pPr>
+        <w:ind w:left="2960" w:hanging="440"/>
+      </w:pPr>
+    </w:lvl>
+    <w:lvl w:ilvl="5" w:tplc="0409001B" w:tentative="1">
+      <w:start w:val="1"/>
+      <w:numFmt w:val="lowerRoman"/>
+      <w:lvlText w:val="%6."/>
+      <w:lvlJc w:val="right"/>
+      <w:pPr>
+        <w:ind w:left="3400" w:hanging="440"/>
+      </w:pPr>
+    </w:lvl>
+    <w:lvl w:ilvl="6" w:tplc="0409000F" w:tentative="1">
+      <w:start w:val="1"/>
+      <w:numFmt w:val="decimal"/>
+      <w:lvlText w:val="%7."/>
+      <w:lvlJc w:val="left"/>
+      <w:pPr>
+        <w:ind w:left="3840" w:hanging="440"/>
+      </w:pPr>
+    </w:lvl>
+    <w:lvl w:ilvl="7" w:tplc="04090019" w:tentative="1">
+      <w:start w:val="1"/>
+      <w:numFmt w:val="upperLetter"/>
+      <w:lvlText w:val="%8."/>
+      <w:lvlJc w:val="left"/>
+      <w:pPr>
+        <w:ind w:left="4280" w:hanging="440"/>
+      </w:pPr>
+    </w:lvl>
+    <w:lvl w:ilvl="8" w:tplc="0409001B" w:tentative="1">
+      <w:start w:val="1"/>
+      <w:numFmt w:val="lowerRoman"/>
+      <w:lvlText w:val="%9."/>
+      <w:lvlJc w:val="right"/>
+      <w:pPr>
+        <w:ind w:left="4720" w:hanging="440"/>
+      </w:pPr>
+    </w:lvl>
+  </w:abstractNum>
+  <w:abstractNum w:abstractNumId="1" w15:restartNumberingAfterBreak="0">
     <w:nsid w:val="13F141DE"/>
     <w:multiLevelType w:val="hybridMultilevel"/>
     <w:tmpl w:val="E850DDB6"/>
@@ -1057,7 +1223,7 @@
       </w:pPr>
     </w:lvl>
   </w:abstractNum>
-  <w:abstractNum w:abstractNumId="1" w15:restartNumberingAfterBreak="0">
+  <w:abstractNum w:abstractNumId="2" w15:restartNumberingAfterBreak="0">
     <w:nsid w:val="1F787F70"/>
     <w:multiLevelType w:val="hybridMultilevel"/>
     <w:tmpl w:val="2244FD62"/>
@@ -1146,7 +1312,7 @@
       </w:pPr>
     </w:lvl>
   </w:abstractNum>
-  <w:abstractNum w:abstractNumId="2" w15:restartNumberingAfterBreak="0">
+  <w:abstractNum w:abstractNumId="3" w15:restartNumberingAfterBreak="0">
     <w:nsid w:val="359F4D3A"/>
     <w:multiLevelType w:val="hybridMultilevel"/>
     <w:tmpl w:val="31B8B36C"/>
@@ -1235,7 +1401,7 @@
       </w:pPr>
     </w:lvl>
   </w:abstractNum>
-  <w:abstractNum w:abstractNumId="3" w15:restartNumberingAfterBreak="0">
+  <w:abstractNum w:abstractNumId="4" w15:restartNumberingAfterBreak="0">
     <w:nsid w:val="3F2951B9"/>
     <w:multiLevelType w:val="hybridMultilevel"/>
     <w:tmpl w:val="F8FA4666"/>
@@ -1324,7 +1490,7 @@
       </w:pPr>
     </w:lvl>
   </w:abstractNum>
-  <w:abstractNum w:abstractNumId="4" w15:restartNumberingAfterBreak="0">
+  <w:abstractNum w:abstractNumId="5" w15:restartNumberingAfterBreak="0">
     <w:nsid w:val="4C312BDE"/>
     <w:multiLevelType w:val="hybridMultilevel"/>
     <w:tmpl w:val="7EF640A8"/>
@@ -1413,7 +1579,7 @@
       </w:pPr>
     </w:lvl>
   </w:abstractNum>
-  <w:abstractNum w:abstractNumId="5" w15:restartNumberingAfterBreak="0">
+  <w:abstractNum w:abstractNumId="6" w15:restartNumberingAfterBreak="0">
     <w:nsid w:val="4F8B59CC"/>
     <w:multiLevelType w:val="hybridMultilevel"/>
     <w:tmpl w:val="53C0616A"/>
@@ -1502,7 +1668,7 @@
       </w:pPr>
     </w:lvl>
   </w:abstractNum>
-  <w:abstractNum w:abstractNumId="6" w15:restartNumberingAfterBreak="0">
+  <w:abstractNum w:abstractNumId="7" w15:restartNumberingAfterBreak="0">
     <w:nsid w:val="6E981F1B"/>
     <w:multiLevelType w:val="hybridMultilevel"/>
     <w:tmpl w:val="BBE492CC"/>
@@ -1591,7 +1757,7 @@
       </w:pPr>
     </w:lvl>
   </w:abstractNum>
-  <w:abstractNum w:abstractNumId="7" w15:restartNumberingAfterBreak="0">
+  <w:abstractNum w:abstractNumId="8" w15:restartNumberingAfterBreak="0">
     <w:nsid w:val="7A6B3C05"/>
     <w:multiLevelType w:val="hybridMultilevel"/>
     <w:tmpl w:val="D1F2EF48"/>
@@ -1680,7 +1846,7 @@
       </w:pPr>
     </w:lvl>
   </w:abstractNum>
-  <w:abstractNum w:abstractNumId="8" w15:restartNumberingAfterBreak="0">
+  <w:abstractNum w:abstractNumId="9" w15:restartNumberingAfterBreak="0">
     <w:nsid w:val="7CEB0471"/>
     <w:multiLevelType w:val="hybridMultilevel"/>
     <w:tmpl w:val="37CAB398"/>
@@ -1769,7 +1935,7 @@
       </w:pPr>
     </w:lvl>
   </w:abstractNum>
-  <w:abstractNum w:abstractNumId="9" w15:restartNumberingAfterBreak="0">
+  <w:abstractNum w:abstractNumId="10" w15:restartNumberingAfterBreak="0">
     <w:nsid w:val="7E293F88"/>
     <w:multiLevelType w:val="hybridMultilevel"/>
     <w:tmpl w:val="CF7A0498"/>
@@ -1881,41 +2047,44 @@
       </w:rPr>
     </w:lvl>
   </w:abstractNum>
-  <w:num w:numId="1">
+  <w:num w:numId="1" w16cid:durableId="1554736412">
+    <w:abstractNumId w:val="10"/>
+  </w:num>
+  <w:num w:numId="2" w16cid:durableId="1772973616">
     <w:abstractNumId w:val="9"/>
   </w:num>
-  <w:num w:numId="2">
+  <w:num w:numId="3" w16cid:durableId="415438865">
+    <w:abstractNumId w:val="5"/>
+  </w:num>
+  <w:num w:numId="4" w16cid:durableId="1677806758">
+    <w:abstractNumId w:val="7"/>
+  </w:num>
+  <w:num w:numId="5" w16cid:durableId="814373794">
+    <w:abstractNumId w:val="2"/>
+  </w:num>
+  <w:num w:numId="6" w16cid:durableId="2320319">
+    <w:abstractNumId w:val="1"/>
+  </w:num>
+  <w:num w:numId="7" w16cid:durableId="83040125">
     <w:abstractNumId w:val="8"/>
   </w:num>
-  <w:num w:numId="3">
+  <w:num w:numId="8" w16cid:durableId="1929805096">
+    <w:abstractNumId w:val="3"/>
+  </w:num>
+  <w:num w:numId="9" w16cid:durableId="1599682207">
+    <w:abstractNumId w:val="6"/>
+  </w:num>
+  <w:num w:numId="10" w16cid:durableId="1520435525">
     <w:abstractNumId w:val="4"/>
   </w:num>
-  <w:num w:numId="4">
-    <w:abstractNumId w:val="6"/>
-  </w:num>
-  <w:num w:numId="5">
-    <w:abstractNumId w:val="1"/>
-  </w:num>
-  <w:num w:numId="6">
+  <w:num w:numId="11" w16cid:durableId="613561160">
     <w:abstractNumId w:val="0"/>
-  </w:num>
-  <w:num w:numId="7">
-    <w:abstractNumId w:val="7"/>
-  </w:num>
-  <w:num w:numId="8">
-    <w:abstractNumId w:val="2"/>
-  </w:num>
-  <w:num w:numId="9">
-    <w:abstractNumId w:val="5"/>
-  </w:num>
-  <w:num w:numId="10">
-    <w:abstractNumId w:val="3"/>
   </w:num>
 </w:numbering>
 </file>
 
 <file path=word/styles.xml><?xml version="1.0" encoding="utf-8"?>
-<w:styles xmlns:mc="http://schemas.openxmlformats.org/markup-compatibility/2006" xmlns:r="http://schemas.openxmlformats.org/officeDocument/2006/relationships" xmlns:w="http://schemas.openxmlformats.org/wordprocessingml/2006/main" xmlns:w14="http://schemas.microsoft.com/office/word/2010/wordml" xmlns:w15="http://schemas.microsoft.com/office/word/2012/wordml" xmlns:w16cid="http://schemas.microsoft.com/office/word/2016/wordml/cid" xmlns:w16se="http://schemas.microsoft.com/office/word/2015/wordml/symex" mc:Ignorable="w14 w15 w16se w16cid">
+<w:styles xmlns:mc="http://schemas.openxmlformats.org/markup-compatibility/2006" xmlns:r="http://schemas.openxmlformats.org/officeDocument/2006/relationships" xmlns:w="http://schemas.openxmlformats.org/wordprocessingml/2006/main" xmlns:w14="http://schemas.microsoft.com/office/word/2010/wordml" xmlns:w15="http://schemas.microsoft.com/office/word/2012/wordml" xmlns:w16cex="http://schemas.microsoft.com/office/word/2018/wordml/cex" xmlns:w16cid="http://schemas.microsoft.com/office/word/2016/wordml/cid" xmlns:w16="http://schemas.microsoft.com/office/word/2018/wordml" xmlns:w16du="http://schemas.microsoft.com/office/word/2023/wordml/word16du" xmlns:w16sdtdh="http://schemas.microsoft.com/office/word/2020/wordml/sdtdatahash" xmlns:w16sdtfl="http://schemas.microsoft.com/office/word/2024/wordml/sdtformatlock" xmlns:w16se="http://schemas.microsoft.com/office/word/2015/wordml/symex" mc:Ignorable="w14 w15 w16se w16cid w16 w16cex w16sdtdh w16sdtfl w16du">
   <w:docDefaults>
     <w:rPrDefault>
       <w:rPr>
@@ -1933,7 +2102,7 @@
       </w:pPr>
     </w:pPrDefault>
   </w:docDefaults>
-  <w:latentStyles w:defLockedState="0" w:defUIPriority="99" w:defSemiHidden="0" w:defUnhideWhenUsed="0" w:defQFormat="0" w:count="375">
+  <w:latentStyles w:defLockedState="0" w:defUIPriority="99" w:defSemiHidden="0" w:defUnhideWhenUsed="0" w:defQFormat="0" w:count="376">
     <w:lsdException w:name="Normal" w:uiPriority="0" w:qFormat="1"/>
     <w:lsdException w:name="heading 1" w:uiPriority="9" w:qFormat="1"/>
     <w:lsdException w:name="heading 2" w:semiHidden="1" w:uiPriority="9" w:unhideWhenUsed="1" w:qFormat="1"/>
@@ -2309,6 +2478,7 @@
     <w:lsdException w:name="Smart Hyperlink" w:semiHidden="1" w:unhideWhenUsed="1"/>
     <w:lsdException w:name="Hashtag" w:semiHidden="1" w:unhideWhenUsed="1"/>
     <w:lsdException w:name="Unresolved Mention" w:semiHidden="1" w:unhideWhenUsed="1"/>
+    <w:lsdException w:name="Smart Link" w:semiHidden="1" w:unhideWhenUsed="1"/>
   </w:latentStyles>
   <w:style w:type="paragraph" w:default="1" w:styleId="a">
     <w:name w:val="Normal"/>

</xml_diff>

<commit_message>
250117/GameDataUI, TImer 구현, AI 생성 및 게임 플레이 가능
작업내역(캐릭터)
1.	로딩 UI, 시작 화면 기능 완전 구현
2.	Main 스크립트를 통해 화면 이동 구현
3.	GameManager를 통해 주 무기 변경 구현
4.	AI 수 설정한 대로 생성하고 진행 시작
5.	플레이어, AI 수, 타이머 설정

남아있는 오류
1.	총 에임과 맞지 않는 방향으로 총알이 나가는 오류 존재
2.	플레이어가 죽지 않는 오류 존재
3.	수류탄 던질 때 왼손이 움직이지 않는 오류 존재
4.	무기 이름이 2번 눌러야 변화하는 문제 존재
5.	적이 벽에 붙어서 공격을 계속하는 버그 존재
</commit_message>
<xml_diff>
--- a/Assets/0. Project Info/프로젝트 진행 상황.docx
+++ b/Assets/0. Project Info/프로젝트 진행 상황.docx
@@ -1,6 +1,6 @@
 
 <file path=word/document.xml><?xml version="1.0" encoding="utf-8"?>
-<w:document xmlns:wpc="http://schemas.microsoft.com/office/word/2010/wordprocessingCanvas" xmlns:cx="http://schemas.microsoft.com/office/drawing/2014/chartex" xmlns:cx1="http://schemas.microsoft.com/office/drawing/2015/9/8/chartex" xmlns:cx2="http://schemas.microsoft.com/office/drawing/2015/10/21/chartex" xmlns:cx3="http://schemas.microsoft.com/office/drawing/2016/5/9/chartex" xmlns:cx4="http://schemas.microsoft.com/office/drawing/2016/5/10/chartex" xmlns:cx5="http://schemas.microsoft.com/office/drawing/2016/5/11/chartex" xmlns:cx6="http://schemas.microsoft.com/office/drawing/2016/5/12/chartex" xmlns:cx7="http://schemas.microsoft.com/office/drawing/2016/5/13/chartex" xmlns:cx8="http://schemas.microsoft.com/office/drawing/2016/5/14/chartex" xmlns:mc="http://schemas.openxmlformats.org/markup-compatibility/2006" xmlns:aink="http://schemas.microsoft.com/office/drawing/2016/ink" xmlns:am3d="http://schemas.microsoft.com/office/drawing/2017/model3d" xmlns:o="urn:schemas-microsoft-com:office:office" xmlns:oel="http://schemas.microsoft.com/office/2019/extlst" xmlns:r="http://schemas.openxmlformats.org/officeDocument/2006/relationships" xmlns:m="http://schemas.openxmlformats.org/officeDocument/2006/math" xmlns:v="urn:schemas-microsoft-com:vml" xmlns:wp14="http://schemas.microsoft.com/office/word/2010/wordprocessingDrawing" xmlns:wp="http://schemas.openxmlformats.org/drawingml/2006/wordprocessingDrawing" xmlns:w10="urn:schemas-microsoft-com:office:word" xmlns:w="http://schemas.openxmlformats.org/wordprocessingml/2006/main" xmlns:w14="http://schemas.microsoft.com/office/word/2010/wordml" xmlns:w15="http://schemas.microsoft.com/office/word/2012/wordml" xmlns:w16cex="http://schemas.microsoft.com/office/word/2018/wordml/cex" xmlns:w16cid="http://schemas.microsoft.com/office/word/2016/wordml/cid" xmlns:w16="http://schemas.microsoft.com/office/word/2018/wordml" xmlns:w16du="http://schemas.microsoft.com/office/word/2023/wordml/word16du" xmlns:w16sdtdh="http://schemas.microsoft.com/office/word/2020/wordml/sdtdatahash" xmlns:w16sdtfl="http://schemas.microsoft.com/office/word/2024/wordml/sdtformatlock" xmlns:w16se="http://schemas.microsoft.com/office/word/2015/wordml/symex" xmlns:wpg="http://schemas.microsoft.com/office/word/2010/wordprocessingGroup" xmlns:wpi="http://schemas.microsoft.com/office/word/2010/wordprocessingInk" xmlns:wne="http://schemas.microsoft.com/office/word/2006/wordml" xmlns:wps="http://schemas.microsoft.com/office/word/2010/wordprocessingShape" mc:Ignorable="w14 w15 w16se w16cid w16 w16cex w16sdtdh w16sdtfl w16du wp14">
+<w:document xmlns:wpc="http://schemas.microsoft.com/office/word/2010/wordprocessingCanvas" xmlns:cx="http://schemas.microsoft.com/office/drawing/2014/chartex" xmlns:cx1="http://schemas.microsoft.com/office/drawing/2015/9/8/chartex" xmlns:cx2="http://schemas.microsoft.com/office/drawing/2015/10/21/chartex" xmlns:cx3="http://schemas.microsoft.com/office/drawing/2016/5/9/chartex" xmlns:cx4="http://schemas.microsoft.com/office/drawing/2016/5/10/chartex" xmlns:cx5="http://schemas.microsoft.com/office/drawing/2016/5/11/chartex" xmlns:cx6="http://schemas.microsoft.com/office/drawing/2016/5/12/chartex" xmlns:cx7="http://schemas.microsoft.com/office/drawing/2016/5/13/chartex" xmlns:cx8="http://schemas.microsoft.com/office/drawing/2016/5/14/chartex" xmlns:mc="http://schemas.openxmlformats.org/markup-compatibility/2006" xmlns:aink="http://schemas.microsoft.com/office/drawing/2016/ink" xmlns:am3d="http://schemas.microsoft.com/office/drawing/2017/model3d" xmlns:o="urn:schemas-microsoft-com:office:office" xmlns:r="http://schemas.openxmlformats.org/officeDocument/2006/relationships" xmlns:m="http://schemas.openxmlformats.org/officeDocument/2006/math" xmlns:v="urn:schemas-microsoft-com:vml" xmlns:wp14="http://schemas.microsoft.com/office/word/2010/wordprocessingDrawing" xmlns:wp="http://schemas.openxmlformats.org/drawingml/2006/wordprocessingDrawing" xmlns:w10="urn:schemas-microsoft-com:office:word" xmlns:w="http://schemas.openxmlformats.org/wordprocessingml/2006/main" xmlns:w14="http://schemas.microsoft.com/office/word/2010/wordml" xmlns:w15="http://schemas.microsoft.com/office/word/2012/wordml" xmlns:w16cid="http://schemas.microsoft.com/office/word/2016/wordml/cid" xmlns:w16se="http://schemas.microsoft.com/office/word/2015/wordml/symex" xmlns:wpg="http://schemas.microsoft.com/office/word/2010/wordprocessingGroup" xmlns:wpi="http://schemas.microsoft.com/office/word/2010/wordprocessingInk" xmlns:wne="http://schemas.microsoft.com/office/word/2006/wordml" xmlns:wps="http://schemas.microsoft.com/office/word/2010/wordprocessingShape" mc:Ignorable="w14 w15 w16se w16cid wp14">
   <w:body>
     <w:p>
       <w:r>
@@ -133,21 +133,7 @@
         <w:rPr>
           <w:rFonts w:hint="eastAsia"/>
         </w:rPr>
-        <w:t xml:space="preserve">1~5번 키 누르면 총 </w:t>
-      </w:r>
-      <w:proofErr w:type="spellStart"/>
-      <w:r>
-        <w:rPr>
-          <w:rFonts w:hint="eastAsia"/>
-        </w:rPr>
-        <w:t>스위칭</w:t>
-      </w:r>
-      <w:proofErr w:type="spellEnd"/>
-      <w:r>
-        <w:rPr>
-          <w:rFonts w:hint="eastAsia"/>
-        </w:rPr>
-        <w:t xml:space="preserve"> 구현</w:t>
+        <w:t>1~5번 키 누르면 총 스위칭 구현</w:t>
       </w:r>
       <w:r>
         <w:rPr>
@@ -162,35 +148,7 @@
         <w:rPr>
           <w:rFonts w:hint="eastAsia"/>
         </w:rPr>
-        <w:t xml:space="preserve">무기 변환할 </w:t>
-      </w:r>
-      <w:proofErr w:type="spellStart"/>
-      <w:r>
-        <w:rPr>
-          <w:rFonts w:hint="eastAsia"/>
-        </w:rPr>
-        <w:t>떄마다</w:t>
-      </w:r>
-      <w:proofErr w:type="spellEnd"/>
-      <w:r>
-        <w:rPr>
-          <w:rFonts w:hint="eastAsia"/>
-        </w:rPr>
-        <w:t xml:space="preserve"> </w:t>
-      </w:r>
-      <w:proofErr w:type="spellStart"/>
-      <w:r>
-        <w:rPr>
-          <w:rFonts w:hint="eastAsia"/>
-        </w:rPr>
-        <w:t>좌클릭</w:t>
-      </w:r>
-      <w:proofErr w:type="spellEnd"/>
-      <w:r>
-        <w:rPr>
-          <w:rFonts w:hint="eastAsia"/>
-        </w:rPr>
-        <w:t xml:space="preserve"> 함수 변화</w:t>
+        <w:t>무기 변환할 떄마다 좌클릭 함수 변화</w:t>
       </w:r>
     </w:p>
     <w:p>
@@ -220,21 +178,7 @@
         <w:rPr>
           <w:rFonts w:hint="eastAsia"/>
         </w:rPr>
-        <w:t xml:space="preserve">Weapon(라이플, 스나, 권총, 칼, 수류탄, c4) </w:t>
-      </w:r>
-      <w:proofErr w:type="spellStart"/>
-      <w:r>
-        <w:rPr>
-          <w:rFonts w:hint="eastAsia"/>
-        </w:rPr>
-        <w:t>프리팹</w:t>
-      </w:r>
-      <w:proofErr w:type="spellEnd"/>
-      <w:r>
-        <w:rPr>
-          <w:rFonts w:hint="eastAsia"/>
-        </w:rPr>
-        <w:t xml:space="preserve"> 설정</w:t>
+        <w:t>Weapon(라이플, 스나, 권총, 칼, 수류탄, c4) 프리팹 설정</w:t>
       </w:r>
     </w:p>
     <w:p>
@@ -336,21 +280,7 @@
         <w:rPr>
           <w:rFonts w:hint="eastAsia"/>
         </w:rPr>
-        <w:t xml:space="preserve">(데미지도 </w:t>
-      </w:r>
-      <w:proofErr w:type="spellStart"/>
-      <w:r>
-        <w:rPr>
-          <w:rFonts w:hint="eastAsia"/>
-        </w:rPr>
-        <w:t>들어감</w:t>
-      </w:r>
-      <w:proofErr w:type="spellEnd"/>
-      <w:r>
-        <w:rPr>
-          <w:rFonts w:hint="eastAsia"/>
-        </w:rPr>
-        <w:t>)</w:t>
+        <w:t>(데미지도 들어감)</w:t>
       </w:r>
     </w:p>
     <w:p>
@@ -366,15 +296,7 @@
         <w:ind w:firstLineChars="100" w:firstLine="220"/>
       </w:pPr>
       <w:r>
-        <w:t xml:space="preserve">3. </w:t>
-      </w:r>
-      <w:proofErr w:type="spellStart"/>
-      <w:r>
-        <w:t>IDamage</w:t>
-      </w:r>
-      <w:proofErr w:type="spellEnd"/>
-      <w:r>
-        <w:t xml:space="preserve">를 통한 피해계산 설정 </w:t>
+        <w:t xml:space="preserve">3. IDamage를 통한 피해계산 설정 </w:t>
       </w:r>
     </w:p>
     <w:p>
@@ -512,19 +434,11 @@
           <w:numId w:val="3"/>
         </w:numPr>
       </w:pPr>
-      <w:proofErr w:type="spellStart"/>
-      <w:r>
-        <w:rPr>
-          <w:rFonts w:hint="eastAsia"/>
-        </w:rPr>
-        <w:t>미니맵</w:t>
-      </w:r>
-      <w:proofErr w:type="spellEnd"/>
-      <w:r>
-        <w:rPr>
-          <w:rFonts w:hint="eastAsia"/>
-        </w:rPr>
-        <w:t xml:space="preserve"> 구현(적 R</w:t>
+      <w:r>
+        <w:rPr>
+          <w:rFonts w:hint="eastAsia"/>
+        </w:rPr>
+        <w:t>미니맵 구현(적 R</w:t>
       </w:r>
       <w:r>
         <w:t xml:space="preserve">ed, </w:t>
@@ -554,32 +468,13 @@
         <w:t>U</w:t>
       </w:r>
       <w:r>
-        <w:t xml:space="preserve">I -&gt; </w:t>
-      </w:r>
-      <w:proofErr w:type="spellStart"/>
-      <w:r>
-        <w:t>UIManager</w:t>
-      </w:r>
-      <w:proofErr w:type="spellEnd"/>
-      <w:r>
-        <w:rPr>
-          <w:rFonts w:hint="eastAsia"/>
-        </w:rPr>
-        <w:t xml:space="preserve">에서 다루도록 모두 </w:t>
-      </w:r>
-      <w:proofErr w:type="spellStart"/>
-      <w:r>
-        <w:rPr>
-          <w:rFonts w:hint="eastAsia"/>
-        </w:rPr>
-        <w:t>프리팹화</w:t>
-      </w:r>
-      <w:proofErr w:type="spellEnd"/>
-      <w:r>
-        <w:rPr>
-          <w:rFonts w:hint="eastAsia"/>
-        </w:rPr>
-        <w:t xml:space="preserve"> 진행</w:t>
+        <w:t>I -&gt; UIManager</w:t>
+      </w:r>
+      <w:r>
+        <w:rPr>
+          <w:rFonts w:hint="eastAsia"/>
+        </w:rPr>
+        <w:t>에서 다루도록 모두 프리팹화 진행</w:t>
       </w:r>
       <w:r>
         <w:rPr>
@@ -635,13 +530,8 @@
         </w:rPr>
         <w:t xml:space="preserve">무기 변환하면 </w:t>
       </w:r>
-      <w:proofErr w:type="spellStart"/>
-      <w:r>
-        <w:t>weaponUI</w:t>
-      </w:r>
-      <w:proofErr w:type="spellEnd"/>
-      <w:r>
-        <w:t xml:space="preserve"> </w:t>
+      <w:r>
+        <w:t xml:space="preserve">weaponUI </w:t>
       </w:r>
       <w:r>
         <w:rPr>
@@ -764,21 +654,7 @@
         <w:rPr>
           <w:rFonts w:hint="eastAsia"/>
         </w:rPr>
-        <w:t xml:space="preserve">임시로 UI가 출력되는 </w:t>
-      </w:r>
-      <w:proofErr w:type="spellStart"/>
-      <w:r>
-        <w:rPr>
-          <w:rFonts w:hint="eastAsia"/>
-        </w:rPr>
-        <w:t>tempUICaller</w:t>
-      </w:r>
-      <w:proofErr w:type="spellEnd"/>
-      <w:r>
-        <w:rPr>
-          <w:rFonts w:hint="eastAsia"/>
-        </w:rPr>
-        <w:t xml:space="preserve"> 추가</w:t>
+        <w:t>임시로 UI가 출력되는 tempUICaller 추가</w:t>
       </w:r>
     </w:p>
     <w:p/>
@@ -808,21 +684,7 @@
         <w:rPr>
           <w:rFonts w:hint="eastAsia"/>
         </w:rPr>
-        <w:t xml:space="preserve">(해당 포지션 </w:t>
-      </w:r>
-      <w:proofErr w:type="spellStart"/>
-      <w:r>
-        <w:rPr>
-          <w:rFonts w:hint="eastAsia"/>
-        </w:rPr>
-        <w:t>에이밍</w:t>
-      </w:r>
-      <w:proofErr w:type="spellEnd"/>
-      <w:r>
-        <w:rPr>
-          <w:rFonts w:hint="eastAsia"/>
-        </w:rPr>
-        <w:t xml:space="preserve"> 필요)</w:t>
+        <w:t>(해당 포지션 에이밍 필요)</w:t>
       </w:r>
     </w:p>
     <w:p>
@@ -996,21 +858,7 @@
         <w:rPr>
           <w:rFonts w:hint="eastAsia"/>
         </w:rPr>
-        <w:t xml:space="preserve">플레이어 라이플 </w:t>
-      </w:r>
-      <w:proofErr w:type="spellStart"/>
-      <w:r>
-        <w:rPr>
-          <w:rFonts w:hint="eastAsia"/>
-        </w:rPr>
-        <w:t>리깅</w:t>
-      </w:r>
-      <w:proofErr w:type="spellEnd"/>
-      <w:r>
-        <w:rPr>
-          <w:rFonts w:hint="eastAsia"/>
-        </w:rPr>
-        <w:t xml:space="preserve"> 작업 추가</w:t>
+        <w:t>플레이어 라이플 리깅 작업 추가</w:t>
       </w:r>
     </w:p>
     <w:p>
@@ -1141,21 +989,7 @@
         <w:rPr>
           <w:rFonts w:hint="eastAsia"/>
         </w:rPr>
-        <w:t xml:space="preserve">AI가 소리를 들으면 </w:t>
-      </w:r>
-      <w:proofErr w:type="spellStart"/>
-      <w:r>
-        <w:rPr>
-          <w:rFonts w:hint="eastAsia"/>
-        </w:rPr>
-        <w:t>TakeWarning</w:t>
-      </w:r>
-      <w:proofErr w:type="spellEnd"/>
-      <w:r>
-        <w:rPr>
-          <w:rFonts w:hint="eastAsia"/>
-        </w:rPr>
-        <w:t xml:space="preserve">으로 상태 전이 </w:t>
+        <w:t xml:space="preserve">AI가 소리를 들으면 TakeWarning으로 상태 전이 </w:t>
       </w:r>
       <w:r>
         <w:rPr>
@@ -1172,19 +1006,11 @@
           <w:numId w:val="11"/>
         </w:numPr>
       </w:pPr>
-      <w:proofErr w:type="spellStart"/>
-      <w:r>
-        <w:rPr>
-          <w:rFonts w:hint="eastAsia"/>
-        </w:rPr>
-        <w:t>TakeWarning</w:t>
-      </w:r>
-      <w:proofErr w:type="spellEnd"/>
-      <w:r>
-        <w:rPr>
-          <w:rFonts w:hint="eastAsia"/>
-        </w:rPr>
-        <w:t>에서 목표 지점까지 이동했는데 플레이어 없으면 Search로 상태 변환</w:t>
+      <w:r>
+        <w:rPr>
+          <w:rFonts w:hint="eastAsia"/>
+        </w:rPr>
+        <w:t>TakeWarning에서 목표 지점까지 이동했는데 플레이어 없으면 Search로 상태 변환</w:t>
       </w:r>
     </w:p>
     <w:p>
@@ -1379,21 +1205,7 @@
         <w:rPr>
           <w:rFonts w:hint="eastAsia"/>
         </w:rPr>
-        <w:t xml:space="preserve">적이 Search, </w:t>
-      </w:r>
-      <w:proofErr w:type="spellStart"/>
-      <w:r>
-        <w:rPr>
-          <w:rFonts w:hint="eastAsia"/>
-        </w:rPr>
-        <w:t>TakeWarning</w:t>
-      </w:r>
-      <w:proofErr w:type="spellEnd"/>
-      <w:r>
-        <w:rPr>
-          <w:rFonts w:hint="eastAsia"/>
-        </w:rPr>
-        <w:t>, Battle, Die를 자유롭게 이동하도록 구현</w:t>
+        <w:t>적이 Search, TakeWarning, Battle, Die를 자유롭게 이동하도록 구현</w:t>
       </w:r>
     </w:p>
     <w:p>
@@ -1404,19 +1216,11 @@
           <w:numId w:val="14"/>
         </w:numPr>
       </w:pPr>
-      <w:proofErr w:type="spellStart"/>
-      <w:r>
-        <w:rPr>
-          <w:rFonts w:hint="eastAsia"/>
-        </w:rPr>
-        <w:t>CrosshairUI</w:t>
-      </w:r>
-      <w:proofErr w:type="spellEnd"/>
-      <w:r>
-        <w:rPr>
-          <w:rFonts w:hint="eastAsia"/>
-        </w:rPr>
-        <w:t xml:space="preserve"> 추가</w:t>
+      <w:r>
+        <w:rPr>
+          <w:rFonts w:hint="eastAsia"/>
+        </w:rPr>
+        <w:t>CrosshairUI 추가</w:t>
       </w:r>
     </w:p>
     <w:p>
@@ -1427,7 +1231,6 @@
           <w:numId w:val="14"/>
         </w:numPr>
       </w:pPr>
-      <w:proofErr w:type="spellStart"/>
       <w:r>
         <w:rPr>
           <w:rFonts w:hint="eastAsia"/>
@@ -1440,7 +1243,6 @@
         </w:rPr>
         <w:t>I</w:t>
       </w:r>
-      <w:proofErr w:type="spellEnd"/>
       <w:r>
         <w:rPr>
           <w:rFonts w:hint="eastAsia"/>
@@ -1504,13 +1306,7 @@
           <w:rFonts w:hint="eastAsia"/>
         </w:rPr>
         <w:lastRenderedPageBreak/>
-        <w:t>25011</w:t>
-      </w:r>
-      <w:r>
-        <w:rPr>
-          <w:rFonts w:hint="eastAsia"/>
-        </w:rPr>
-        <w:t>7</w:t>
+        <w:t>250117</w:t>
       </w:r>
     </w:p>
     <w:p>
@@ -1533,7 +1329,7 @@
         <w:rPr>
           <w:rFonts w:hint="eastAsia"/>
         </w:rPr>
-        <w:t>UI 연결</w:t>
+        <w:t>시작 화면 기능 완전 구현</w:t>
       </w:r>
     </w:p>
     <w:p>
@@ -1548,8 +1344,17 @@
         <w:rPr>
           <w:rFonts w:hint="eastAsia"/>
         </w:rPr>
-        <w:t>맵 구현</w:t>
-      </w:r>
+        <w:t>실제 게임이 플레이 가능하도록 구현</w:t>
+      </w:r>
+    </w:p>
+    <w:p>
+      <w:pPr>
+        <w:pStyle w:val="a6"/>
+        <w:numPr>
+          <w:ilvl w:val="0"/>
+          <w:numId w:val="18"/>
+        </w:numPr>
+      </w:pPr>
     </w:p>
     <w:p/>
     <w:p>
@@ -1561,13 +1366,7 @@
       </w:r>
     </w:p>
     <w:p/>
-    <w:p>
-      <w:pPr>
-        <w:rPr>
-          <w:rFonts w:hint="eastAsia"/>
-        </w:rPr>
-      </w:pPr>
-    </w:p>
+    <w:p/>
     <w:p>
       <w:r>
         <w:rPr>
@@ -1625,6 +1424,155 @@
       <w:pPr>
         <w:pStyle w:val="a6"/>
         <w:ind w:left="800"/>
+      </w:pPr>
+    </w:p>
+    <w:p>
+      <w:pPr>
+        <w:pStyle w:val="a6"/>
+        <w:numPr>
+          <w:ilvl w:val="0"/>
+          <w:numId w:val="21"/>
+        </w:numPr>
+      </w:pPr>
+      <w:r>
+        <w:rPr>
+          <w:rFonts w:hint="eastAsia"/>
+        </w:rPr>
+        <w:t>로딩 U</w:t>
+      </w:r>
+      <w:r>
+        <w:t xml:space="preserve">I, </w:t>
+      </w:r>
+      <w:r>
+        <w:rPr>
+          <w:rFonts w:hint="eastAsia"/>
+        </w:rPr>
+        <w:t>시작 화면 기능 완전 구현</w:t>
+      </w:r>
+    </w:p>
+    <w:p>
+      <w:pPr>
+        <w:pStyle w:val="a6"/>
+        <w:numPr>
+          <w:ilvl w:val="0"/>
+          <w:numId w:val="21"/>
+        </w:numPr>
+      </w:pPr>
+      <w:r>
+        <w:t xml:space="preserve">Main </w:t>
+      </w:r>
+      <w:r>
+        <w:rPr>
+          <w:rFonts w:hint="eastAsia"/>
+        </w:rPr>
+        <w:t>스크립트를 통해 화면 이동 구현</w:t>
+      </w:r>
+    </w:p>
+    <w:p>
+      <w:pPr>
+        <w:pStyle w:val="a6"/>
+        <w:numPr>
+          <w:ilvl w:val="0"/>
+          <w:numId w:val="21"/>
+        </w:numPr>
+      </w:pPr>
+      <w:r>
+        <w:t>GameManager</w:t>
+      </w:r>
+      <w:r>
+        <w:rPr>
+          <w:rFonts w:hint="eastAsia"/>
+        </w:rPr>
+        <w:t xml:space="preserve">를 통해 </w:t>
+      </w:r>
+      <w:r>
+        <w:rPr>
+          <w:rFonts w:hint="eastAsia"/>
+        </w:rPr>
+        <w:t xml:space="preserve">주 무기 </w:t>
+      </w:r>
+      <w:r>
+        <w:rPr>
+          <w:rFonts w:hint="eastAsia"/>
+        </w:rPr>
+        <w:t>변경 구</w:t>
+      </w:r>
+      <w:r>
+        <w:rPr>
+          <w:rFonts w:hint="eastAsia"/>
+        </w:rPr>
+        <w:t>현</w:t>
+      </w:r>
+    </w:p>
+    <w:p>
+      <w:pPr>
+        <w:pStyle w:val="a6"/>
+        <w:numPr>
+          <w:ilvl w:val="0"/>
+          <w:numId w:val="21"/>
+        </w:numPr>
+      </w:pPr>
+      <w:r>
+        <w:rPr>
+          <w:rFonts w:hint="eastAsia"/>
+        </w:rPr>
+        <w:t>A</w:t>
+      </w:r>
+      <w:r>
+        <w:t xml:space="preserve">I </w:t>
+      </w:r>
+      <w:r>
+        <w:rPr>
+          <w:rFonts w:hint="eastAsia"/>
+        </w:rPr>
+        <w:t xml:space="preserve">수 설정한 대로 생성하고 </w:t>
+      </w:r>
+      <w:r>
+        <w:rPr>
+          <w:rFonts w:hint="eastAsia"/>
+        </w:rPr>
+        <w:t>진행 시작</w:t>
+      </w:r>
+    </w:p>
+    <w:p>
+      <w:pPr>
+        <w:pStyle w:val="a6"/>
+        <w:numPr>
+          <w:ilvl w:val="0"/>
+          <w:numId w:val="21"/>
+        </w:numPr>
+      </w:pPr>
+      <w:r>
+        <w:rPr>
+          <w:rFonts w:hint="eastAsia"/>
+        </w:rPr>
+        <w:t>플레이어,</w:t>
+      </w:r>
+      <w:r>
+        <w:t xml:space="preserve"> AI </w:t>
+      </w:r>
+      <w:r>
+        <w:rPr>
+          <w:rFonts w:hint="eastAsia"/>
+        </w:rPr>
+        <w:t>수,</w:t>
+      </w:r>
+      <w:r>
+        <w:t xml:space="preserve"> </w:t>
+      </w:r>
+      <w:r>
+        <w:rPr>
+          <w:rFonts w:hint="eastAsia"/>
+        </w:rPr>
+        <w:t>타이머 설정</w:t>
+      </w:r>
+      <w:bookmarkStart w:id="0" w:name="_GoBack"/>
+      <w:bookmarkEnd w:id="0"/>
+    </w:p>
+    <w:p>
+      <w:pPr>
+        <w:pStyle w:val="a6"/>
+        <w:ind w:left="800"/>
         <w:rPr>
           <w:rFonts w:hint="eastAsia"/>
         </w:rPr>
@@ -1676,6 +1624,42 @@
           <w:numId w:val="19"/>
         </w:numPr>
       </w:pPr>
+      <w:r>
+        <w:rPr>
+          <w:rFonts w:hint="eastAsia"/>
+        </w:rPr>
+        <w:t>수류탄 던질 때 왼손이 움직이지 않는 오류 존재</w:t>
+      </w:r>
+    </w:p>
+    <w:p>
+      <w:pPr>
+        <w:pStyle w:val="a6"/>
+        <w:numPr>
+          <w:ilvl w:val="0"/>
+          <w:numId w:val="19"/>
+        </w:numPr>
+      </w:pPr>
+      <w:r>
+        <w:rPr>
+          <w:rFonts w:hint="eastAsia"/>
+        </w:rPr>
+        <w:t>무기 이름이 2번 눌러야 변화하는 문제 존재</w:t>
+      </w:r>
+    </w:p>
+    <w:p>
+      <w:pPr>
+        <w:pStyle w:val="a6"/>
+        <w:numPr>
+          <w:ilvl w:val="0"/>
+          <w:numId w:val="19"/>
+        </w:numPr>
+      </w:pPr>
+      <w:r>
+        <w:rPr>
+          <w:rFonts w:hint="eastAsia"/>
+        </w:rPr>
+        <w:t>적이 벽에 붙어서 공격을 계속하는 버그 존재</w:t>
+      </w:r>
     </w:p>
     <w:sectPr>
       <w:pgSz w:w="11906" w:h="16838"/>
@@ -1688,7 +1672,7 @@
 </file>
 
 <file path=word/endnotes.xml><?xml version="1.0" encoding="utf-8"?>
-<w:endnotes xmlns:wpc="http://schemas.microsoft.com/office/word/2010/wordprocessingCanvas" xmlns:cx="http://schemas.microsoft.com/office/drawing/2014/chartex" xmlns:cx1="http://schemas.microsoft.com/office/drawing/2015/9/8/chartex" xmlns:cx2="http://schemas.microsoft.com/office/drawing/2015/10/21/chartex" xmlns:cx3="http://schemas.microsoft.com/office/drawing/2016/5/9/chartex" xmlns:cx4="http://schemas.microsoft.com/office/drawing/2016/5/10/chartex" xmlns:cx5="http://schemas.microsoft.com/office/drawing/2016/5/11/chartex" xmlns:cx6="http://schemas.microsoft.com/office/drawing/2016/5/12/chartex" xmlns:cx7="http://schemas.microsoft.com/office/drawing/2016/5/13/chartex" xmlns:cx8="http://schemas.microsoft.com/office/drawing/2016/5/14/chartex" xmlns:mc="http://schemas.openxmlformats.org/markup-compatibility/2006" xmlns:aink="http://schemas.microsoft.com/office/drawing/2016/ink" xmlns:am3d="http://schemas.microsoft.com/office/drawing/2017/model3d" xmlns:o="urn:schemas-microsoft-com:office:office" xmlns:oel="http://schemas.microsoft.com/office/2019/extlst" xmlns:r="http://schemas.openxmlformats.org/officeDocument/2006/relationships" xmlns:m="http://schemas.openxmlformats.org/officeDocument/2006/math" xmlns:v="urn:schemas-microsoft-com:vml" xmlns:wp14="http://schemas.microsoft.com/office/word/2010/wordprocessingDrawing" xmlns:wp="http://schemas.openxmlformats.org/drawingml/2006/wordprocessingDrawing" xmlns:w10="urn:schemas-microsoft-com:office:word" xmlns:w="http://schemas.openxmlformats.org/wordprocessingml/2006/main" xmlns:w14="http://schemas.microsoft.com/office/word/2010/wordml" xmlns:w15="http://schemas.microsoft.com/office/word/2012/wordml" xmlns:w16cex="http://schemas.microsoft.com/office/word/2018/wordml/cex" xmlns:w16cid="http://schemas.microsoft.com/office/word/2016/wordml/cid" xmlns:w16="http://schemas.microsoft.com/office/word/2018/wordml" xmlns:w16du="http://schemas.microsoft.com/office/word/2023/wordml/word16du" xmlns:w16sdtdh="http://schemas.microsoft.com/office/word/2020/wordml/sdtdatahash" xmlns:w16sdtfl="http://schemas.microsoft.com/office/word/2024/wordml/sdtformatlock" xmlns:w16se="http://schemas.microsoft.com/office/word/2015/wordml/symex" xmlns:wpg="http://schemas.microsoft.com/office/word/2010/wordprocessingGroup" xmlns:wpi="http://schemas.microsoft.com/office/word/2010/wordprocessingInk" xmlns:wne="http://schemas.microsoft.com/office/word/2006/wordml" xmlns:wps="http://schemas.microsoft.com/office/word/2010/wordprocessingShape" mc:Ignorable="w14 w15 w16se w16cid w16 w16cex w16sdtdh w16sdtfl w16du wp14">
+<w:endnotes xmlns:wpc="http://schemas.microsoft.com/office/word/2010/wordprocessingCanvas" xmlns:cx="http://schemas.microsoft.com/office/drawing/2014/chartex" xmlns:cx1="http://schemas.microsoft.com/office/drawing/2015/9/8/chartex" xmlns:cx2="http://schemas.microsoft.com/office/drawing/2015/10/21/chartex" xmlns:cx3="http://schemas.microsoft.com/office/drawing/2016/5/9/chartex" xmlns:cx4="http://schemas.microsoft.com/office/drawing/2016/5/10/chartex" xmlns:cx5="http://schemas.microsoft.com/office/drawing/2016/5/11/chartex" xmlns:cx6="http://schemas.microsoft.com/office/drawing/2016/5/12/chartex" xmlns:cx7="http://schemas.microsoft.com/office/drawing/2016/5/13/chartex" xmlns:cx8="http://schemas.microsoft.com/office/drawing/2016/5/14/chartex" xmlns:mc="http://schemas.openxmlformats.org/markup-compatibility/2006" xmlns:aink="http://schemas.microsoft.com/office/drawing/2016/ink" xmlns:am3d="http://schemas.microsoft.com/office/drawing/2017/model3d" xmlns:o="urn:schemas-microsoft-com:office:office" xmlns:r="http://schemas.openxmlformats.org/officeDocument/2006/relationships" xmlns:m="http://schemas.openxmlformats.org/officeDocument/2006/math" xmlns:v="urn:schemas-microsoft-com:vml" xmlns:wp14="http://schemas.microsoft.com/office/word/2010/wordprocessingDrawing" xmlns:wp="http://schemas.openxmlformats.org/drawingml/2006/wordprocessingDrawing" xmlns:w10="urn:schemas-microsoft-com:office:word" xmlns:w="http://schemas.openxmlformats.org/wordprocessingml/2006/main" xmlns:w14="http://schemas.microsoft.com/office/word/2010/wordml" xmlns:w15="http://schemas.microsoft.com/office/word/2012/wordml" xmlns:w16cid="http://schemas.microsoft.com/office/word/2016/wordml/cid" xmlns:w16se="http://schemas.microsoft.com/office/word/2015/wordml/symex" xmlns:wpg="http://schemas.microsoft.com/office/word/2010/wordprocessingGroup" xmlns:wpi="http://schemas.microsoft.com/office/word/2010/wordprocessingInk" xmlns:wne="http://schemas.microsoft.com/office/word/2006/wordml" xmlns:wps="http://schemas.microsoft.com/office/word/2010/wordprocessingShape" mc:Ignorable="w14 w15 w16se w16cid wp14">
   <w:endnote w:type="separator" w:id="-1">
     <w:p>
       <w:pPr>
@@ -1713,7 +1697,7 @@
 </file>
 
 <file path=word/footnotes.xml><?xml version="1.0" encoding="utf-8"?>
-<w:footnotes xmlns:wpc="http://schemas.microsoft.com/office/word/2010/wordprocessingCanvas" xmlns:cx="http://schemas.microsoft.com/office/drawing/2014/chartex" xmlns:cx1="http://schemas.microsoft.com/office/drawing/2015/9/8/chartex" xmlns:cx2="http://schemas.microsoft.com/office/drawing/2015/10/21/chartex" xmlns:cx3="http://schemas.microsoft.com/office/drawing/2016/5/9/chartex" xmlns:cx4="http://schemas.microsoft.com/office/drawing/2016/5/10/chartex" xmlns:cx5="http://schemas.microsoft.com/office/drawing/2016/5/11/chartex" xmlns:cx6="http://schemas.microsoft.com/office/drawing/2016/5/12/chartex" xmlns:cx7="http://schemas.microsoft.com/office/drawing/2016/5/13/chartex" xmlns:cx8="http://schemas.microsoft.com/office/drawing/2016/5/14/chartex" xmlns:mc="http://schemas.openxmlformats.org/markup-compatibility/2006" xmlns:aink="http://schemas.microsoft.com/office/drawing/2016/ink" xmlns:am3d="http://schemas.microsoft.com/office/drawing/2017/model3d" xmlns:o="urn:schemas-microsoft-com:office:office" xmlns:oel="http://schemas.microsoft.com/office/2019/extlst" xmlns:r="http://schemas.openxmlformats.org/officeDocument/2006/relationships" xmlns:m="http://schemas.openxmlformats.org/officeDocument/2006/math" xmlns:v="urn:schemas-microsoft-com:vml" xmlns:wp14="http://schemas.microsoft.com/office/word/2010/wordprocessingDrawing" xmlns:wp="http://schemas.openxmlformats.org/drawingml/2006/wordprocessingDrawing" xmlns:w10="urn:schemas-microsoft-com:office:word" xmlns:w="http://schemas.openxmlformats.org/wordprocessingml/2006/main" xmlns:w14="http://schemas.microsoft.com/office/word/2010/wordml" xmlns:w15="http://schemas.microsoft.com/office/word/2012/wordml" xmlns:w16cex="http://schemas.microsoft.com/office/word/2018/wordml/cex" xmlns:w16cid="http://schemas.microsoft.com/office/word/2016/wordml/cid" xmlns:w16="http://schemas.microsoft.com/office/word/2018/wordml" xmlns:w16du="http://schemas.microsoft.com/office/word/2023/wordml/word16du" xmlns:w16sdtdh="http://schemas.microsoft.com/office/word/2020/wordml/sdtdatahash" xmlns:w16sdtfl="http://schemas.microsoft.com/office/word/2024/wordml/sdtformatlock" xmlns:w16se="http://schemas.microsoft.com/office/word/2015/wordml/symex" xmlns:wpg="http://schemas.microsoft.com/office/word/2010/wordprocessingGroup" xmlns:wpi="http://schemas.microsoft.com/office/word/2010/wordprocessingInk" xmlns:wne="http://schemas.microsoft.com/office/word/2006/wordml" xmlns:wps="http://schemas.microsoft.com/office/word/2010/wordprocessingShape" mc:Ignorable="w14 w15 w16se w16cid w16 w16cex w16sdtdh w16sdtfl w16du wp14">
+<w:footnotes xmlns:wpc="http://schemas.microsoft.com/office/word/2010/wordprocessingCanvas" xmlns:cx="http://schemas.microsoft.com/office/drawing/2014/chartex" xmlns:cx1="http://schemas.microsoft.com/office/drawing/2015/9/8/chartex" xmlns:cx2="http://schemas.microsoft.com/office/drawing/2015/10/21/chartex" xmlns:cx3="http://schemas.microsoft.com/office/drawing/2016/5/9/chartex" xmlns:cx4="http://schemas.microsoft.com/office/drawing/2016/5/10/chartex" xmlns:cx5="http://schemas.microsoft.com/office/drawing/2016/5/11/chartex" xmlns:cx6="http://schemas.microsoft.com/office/drawing/2016/5/12/chartex" xmlns:cx7="http://schemas.microsoft.com/office/drawing/2016/5/13/chartex" xmlns:cx8="http://schemas.microsoft.com/office/drawing/2016/5/14/chartex" xmlns:mc="http://schemas.openxmlformats.org/markup-compatibility/2006" xmlns:aink="http://schemas.microsoft.com/office/drawing/2016/ink" xmlns:am3d="http://schemas.microsoft.com/office/drawing/2017/model3d" xmlns:o="urn:schemas-microsoft-com:office:office" xmlns:r="http://schemas.openxmlformats.org/officeDocument/2006/relationships" xmlns:m="http://schemas.openxmlformats.org/officeDocument/2006/math" xmlns:v="urn:schemas-microsoft-com:vml" xmlns:wp14="http://schemas.microsoft.com/office/word/2010/wordprocessingDrawing" xmlns:wp="http://schemas.openxmlformats.org/drawingml/2006/wordprocessingDrawing" xmlns:w10="urn:schemas-microsoft-com:office:word" xmlns:w="http://schemas.openxmlformats.org/wordprocessingml/2006/main" xmlns:w14="http://schemas.microsoft.com/office/word/2010/wordml" xmlns:w15="http://schemas.microsoft.com/office/word/2012/wordml" xmlns:w16cid="http://schemas.microsoft.com/office/word/2016/wordml/cid" xmlns:w16se="http://schemas.microsoft.com/office/word/2015/wordml/symex" xmlns:wpg="http://schemas.microsoft.com/office/word/2010/wordprocessingGroup" xmlns:wpi="http://schemas.microsoft.com/office/word/2010/wordprocessingInk" xmlns:wne="http://schemas.microsoft.com/office/word/2006/wordml" xmlns:wps="http://schemas.microsoft.com/office/word/2010/wordprocessingShape" mc:Ignorable="w14 w15 w16se w16cid wp14">
   <w:footnote w:type="separator" w:id="-1">
     <w:p>
       <w:pPr>
@@ -1738,7 +1722,7 @@
 </file>
 
 <file path=word/numbering.xml><?xml version="1.0" encoding="utf-8"?>
-<w:numbering xmlns:wpc="http://schemas.microsoft.com/office/word/2010/wordprocessingCanvas" xmlns:cx="http://schemas.microsoft.com/office/drawing/2014/chartex" xmlns:cx1="http://schemas.microsoft.com/office/drawing/2015/9/8/chartex" xmlns:cx2="http://schemas.microsoft.com/office/drawing/2015/10/21/chartex" xmlns:cx3="http://schemas.microsoft.com/office/drawing/2016/5/9/chartex" xmlns:cx4="http://schemas.microsoft.com/office/drawing/2016/5/10/chartex" xmlns:cx5="http://schemas.microsoft.com/office/drawing/2016/5/11/chartex" xmlns:cx6="http://schemas.microsoft.com/office/drawing/2016/5/12/chartex" xmlns:cx7="http://schemas.microsoft.com/office/drawing/2016/5/13/chartex" xmlns:cx8="http://schemas.microsoft.com/office/drawing/2016/5/14/chartex" xmlns:mc="http://schemas.openxmlformats.org/markup-compatibility/2006" xmlns:aink="http://schemas.microsoft.com/office/drawing/2016/ink" xmlns:am3d="http://schemas.microsoft.com/office/drawing/2017/model3d" xmlns:o="urn:schemas-microsoft-com:office:office" xmlns:oel="http://schemas.microsoft.com/office/2019/extlst" xmlns:r="http://schemas.openxmlformats.org/officeDocument/2006/relationships" xmlns:m="http://schemas.openxmlformats.org/officeDocument/2006/math" xmlns:v="urn:schemas-microsoft-com:vml" xmlns:wp14="http://schemas.microsoft.com/office/word/2010/wordprocessingDrawing" xmlns:wp="http://schemas.openxmlformats.org/drawingml/2006/wordprocessingDrawing" xmlns:w10="urn:schemas-microsoft-com:office:word" xmlns:w="http://schemas.openxmlformats.org/wordprocessingml/2006/main" xmlns:w14="http://schemas.microsoft.com/office/word/2010/wordml" xmlns:w15="http://schemas.microsoft.com/office/word/2012/wordml" xmlns:w16cex="http://schemas.microsoft.com/office/word/2018/wordml/cex" xmlns:w16cid="http://schemas.microsoft.com/office/word/2016/wordml/cid" xmlns:w16="http://schemas.microsoft.com/office/word/2018/wordml" xmlns:w16du="http://schemas.microsoft.com/office/word/2023/wordml/word16du" xmlns:w16sdtdh="http://schemas.microsoft.com/office/word/2020/wordml/sdtdatahash" xmlns:w16sdtfl="http://schemas.microsoft.com/office/word/2024/wordml/sdtformatlock" xmlns:w16se="http://schemas.microsoft.com/office/word/2015/wordml/symex" xmlns:wpg="http://schemas.microsoft.com/office/word/2010/wordprocessingGroup" xmlns:wpi="http://schemas.microsoft.com/office/word/2010/wordprocessingInk" xmlns:wne="http://schemas.microsoft.com/office/word/2006/wordml" xmlns:wps="http://schemas.microsoft.com/office/word/2010/wordprocessingShape" mc:Ignorable="w14 w15 w16se w16cid w16 w16cex w16sdtdh w16sdtfl w16du wp14">
+<w:numbering xmlns:wpc="http://schemas.microsoft.com/office/word/2010/wordprocessingCanvas" xmlns:cx="http://schemas.microsoft.com/office/drawing/2014/chartex" xmlns:cx1="http://schemas.microsoft.com/office/drawing/2015/9/8/chartex" xmlns:cx2="http://schemas.microsoft.com/office/drawing/2015/10/21/chartex" xmlns:cx3="http://schemas.microsoft.com/office/drawing/2016/5/9/chartex" xmlns:cx4="http://schemas.microsoft.com/office/drawing/2016/5/10/chartex" xmlns:cx5="http://schemas.microsoft.com/office/drawing/2016/5/11/chartex" xmlns:cx6="http://schemas.microsoft.com/office/drawing/2016/5/12/chartex" xmlns:cx7="http://schemas.microsoft.com/office/drawing/2016/5/13/chartex" xmlns:cx8="http://schemas.microsoft.com/office/drawing/2016/5/14/chartex" xmlns:mc="http://schemas.openxmlformats.org/markup-compatibility/2006" xmlns:aink="http://schemas.microsoft.com/office/drawing/2016/ink" xmlns:am3d="http://schemas.microsoft.com/office/drawing/2017/model3d" xmlns:o="urn:schemas-microsoft-com:office:office" xmlns:r="http://schemas.openxmlformats.org/officeDocument/2006/relationships" xmlns:m="http://schemas.openxmlformats.org/officeDocument/2006/math" xmlns:v="urn:schemas-microsoft-com:vml" xmlns:wp14="http://schemas.microsoft.com/office/word/2010/wordprocessingDrawing" xmlns:wp="http://schemas.openxmlformats.org/drawingml/2006/wordprocessingDrawing" xmlns:w10="urn:schemas-microsoft-com:office:word" xmlns:w="http://schemas.openxmlformats.org/wordprocessingml/2006/main" xmlns:w14="http://schemas.microsoft.com/office/word/2010/wordml" xmlns:w15="http://schemas.microsoft.com/office/word/2012/wordml" xmlns:w16cid="http://schemas.microsoft.com/office/word/2016/wordml/cid" xmlns:w16se="http://schemas.microsoft.com/office/word/2015/wordml/symex" xmlns:wpg="http://schemas.microsoft.com/office/word/2010/wordprocessingGroup" xmlns:wpi="http://schemas.microsoft.com/office/word/2010/wordprocessingInk" xmlns:wne="http://schemas.microsoft.com/office/word/2006/wordml" xmlns:wps="http://schemas.microsoft.com/office/word/2010/wordprocessingShape" mc:Ignorable="w14 w15 w16se w16cid wp14">
   <w:abstractNum w:abstractNumId="0" w15:restartNumberingAfterBreak="0">
     <w:nsid w:val="09CE6580"/>
     <w:multiLevelType w:val="hybridMultilevel"/>
@@ -1918,6 +1902,95 @@
     </w:lvl>
   </w:abstractNum>
   <w:abstractNum w:abstractNumId="2" w15:restartNumberingAfterBreak="0">
+    <w:nsid w:val="123935DC"/>
+    <w:multiLevelType w:val="hybridMultilevel"/>
+    <w:tmpl w:val="6EF40494"/>
+    <w:lvl w:ilvl="0" w:tplc="30186F82">
+      <w:start w:val="1"/>
+      <w:numFmt w:val="decimal"/>
+      <w:lvlText w:val="%1."/>
+      <w:lvlJc w:val="left"/>
+      <w:pPr>
+        <w:ind w:left="800" w:hanging="360"/>
+      </w:pPr>
+      <w:rPr>
+        <w:rFonts w:hint="default"/>
+      </w:rPr>
+    </w:lvl>
+    <w:lvl w:ilvl="1" w:tplc="04090019" w:tentative="1">
+      <w:start w:val="1"/>
+      <w:numFmt w:val="upperLetter"/>
+      <w:lvlText w:val="%2."/>
+      <w:lvlJc w:val="left"/>
+      <w:pPr>
+        <w:ind w:left="1240" w:hanging="400"/>
+      </w:pPr>
+    </w:lvl>
+    <w:lvl w:ilvl="2" w:tplc="0409001B" w:tentative="1">
+      <w:start w:val="1"/>
+      <w:numFmt w:val="lowerRoman"/>
+      <w:lvlText w:val="%3."/>
+      <w:lvlJc w:val="right"/>
+      <w:pPr>
+        <w:ind w:left="1640" w:hanging="400"/>
+      </w:pPr>
+    </w:lvl>
+    <w:lvl w:ilvl="3" w:tplc="0409000F" w:tentative="1">
+      <w:start w:val="1"/>
+      <w:numFmt w:val="decimal"/>
+      <w:lvlText w:val="%4."/>
+      <w:lvlJc w:val="left"/>
+      <w:pPr>
+        <w:ind w:left="2040" w:hanging="400"/>
+      </w:pPr>
+    </w:lvl>
+    <w:lvl w:ilvl="4" w:tplc="04090019" w:tentative="1">
+      <w:start w:val="1"/>
+      <w:numFmt w:val="upperLetter"/>
+      <w:lvlText w:val="%5."/>
+      <w:lvlJc w:val="left"/>
+      <w:pPr>
+        <w:ind w:left="2440" w:hanging="400"/>
+      </w:pPr>
+    </w:lvl>
+    <w:lvl w:ilvl="5" w:tplc="0409001B" w:tentative="1">
+      <w:start w:val="1"/>
+      <w:numFmt w:val="lowerRoman"/>
+      <w:lvlText w:val="%6."/>
+      <w:lvlJc w:val="right"/>
+      <w:pPr>
+        <w:ind w:left="2840" w:hanging="400"/>
+      </w:pPr>
+    </w:lvl>
+    <w:lvl w:ilvl="6" w:tplc="0409000F" w:tentative="1">
+      <w:start w:val="1"/>
+      <w:numFmt w:val="decimal"/>
+      <w:lvlText w:val="%7."/>
+      <w:lvlJc w:val="left"/>
+      <w:pPr>
+        <w:ind w:left="3240" w:hanging="400"/>
+      </w:pPr>
+    </w:lvl>
+    <w:lvl w:ilvl="7" w:tplc="04090019" w:tentative="1">
+      <w:start w:val="1"/>
+      <w:numFmt w:val="upperLetter"/>
+      <w:lvlText w:val="%8."/>
+      <w:lvlJc w:val="left"/>
+      <w:pPr>
+        <w:ind w:left="3640" w:hanging="400"/>
+      </w:pPr>
+    </w:lvl>
+    <w:lvl w:ilvl="8" w:tplc="0409001B" w:tentative="1">
+      <w:start w:val="1"/>
+      <w:numFmt w:val="lowerRoman"/>
+      <w:lvlText w:val="%9."/>
+      <w:lvlJc w:val="right"/>
+      <w:pPr>
+        <w:ind w:left="4040" w:hanging="400"/>
+      </w:pPr>
+    </w:lvl>
+  </w:abstractNum>
+  <w:abstractNum w:abstractNumId="3" w15:restartNumberingAfterBreak="0">
     <w:nsid w:val="12451235"/>
     <w:multiLevelType w:val="hybridMultilevel"/>
     <w:tmpl w:val="C4F8F04C"/>
@@ -2006,7 +2079,7 @@
       </w:pPr>
     </w:lvl>
   </w:abstractNum>
-  <w:abstractNum w:abstractNumId="3" w15:restartNumberingAfterBreak="0">
+  <w:abstractNum w:abstractNumId="4" w15:restartNumberingAfterBreak="0">
     <w:nsid w:val="13F141DE"/>
     <w:multiLevelType w:val="hybridMultilevel"/>
     <w:tmpl w:val="E850DDB6"/>
@@ -2095,7 +2168,7 @@
       </w:pPr>
     </w:lvl>
   </w:abstractNum>
-  <w:abstractNum w:abstractNumId="4" w15:restartNumberingAfterBreak="0">
+  <w:abstractNum w:abstractNumId="5" w15:restartNumberingAfterBreak="0">
     <w:nsid w:val="1B166028"/>
     <w:multiLevelType w:val="hybridMultilevel"/>
     <w:tmpl w:val="27846ABC"/>
@@ -2184,7 +2257,7 @@
       </w:pPr>
     </w:lvl>
   </w:abstractNum>
-  <w:abstractNum w:abstractNumId="5" w15:restartNumberingAfterBreak="0">
+  <w:abstractNum w:abstractNumId="6" w15:restartNumberingAfterBreak="0">
     <w:nsid w:val="1F787F70"/>
     <w:multiLevelType w:val="hybridMultilevel"/>
     <w:tmpl w:val="2244FD62"/>
@@ -2273,7 +2346,7 @@
       </w:pPr>
     </w:lvl>
   </w:abstractNum>
-  <w:abstractNum w:abstractNumId="6" w15:restartNumberingAfterBreak="0">
+  <w:abstractNum w:abstractNumId="7" w15:restartNumberingAfterBreak="0">
     <w:nsid w:val="34FC73E3"/>
     <w:multiLevelType w:val="hybridMultilevel"/>
     <w:tmpl w:val="24B6A086"/>
@@ -2362,7 +2435,7 @@
       </w:pPr>
     </w:lvl>
   </w:abstractNum>
-  <w:abstractNum w:abstractNumId="7" w15:restartNumberingAfterBreak="0">
+  <w:abstractNum w:abstractNumId="8" w15:restartNumberingAfterBreak="0">
     <w:nsid w:val="359F4D3A"/>
     <w:multiLevelType w:val="hybridMultilevel"/>
     <w:tmpl w:val="31B8B36C"/>
@@ -2451,7 +2524,7 @@
       </w:pPr>
     </w:lvl>
   </w:abstractNum>
-  <w:abstractNum w:abstractNumId="8" w15:restartNumberingAfterBreak="0">
+  <w:abstractNum w:abstractNumId="9" w15:restartNumberingAfterBreak="0">
     <w:nsid w:val="3F2951B9"/>
     <w:multiLevelType w:val="hybridMultilevel"/>
     <w:tmpl w:val="F8FA4666"/>
@@ -2540,7 +2613,7 @@
       </w:pPr>
     </w:lvl>
   </w:abstractNum>
-  <w:abstractNum w:abstractNumId="9" w15:restartNumberingAfterBreak="0">
+  <w:abstractNum w:abstractNumId="10" w15:restartNumberingAfterBreak="0">
     <w:nsid w:val="406F1BBC"/>
     <w:multiLevelType w:val="hybridMultilevel"/>
     <w:tmpl w:val="722EBF9E"/>
@@ -2629,7 +2702,7 @@
       </w:pPr>
     </w:lvl>
   </w:abstractNum>
-  <w:abstractNum w:abstractNumId="10" w15:restartNumberingAfterBreak="0">
+  <w:abstractNum w:abstractNumId="11" w15:restartNumberingAfterBreak="0">
     <w:nsid w:val="40D160FC"/>
     <w:multiLevelType w:val="hybridMultilevel"/>
     <w:tmpl w:val="C4F8F04C"/>
@@ -2718,7 +2791,7 @@
       </w:pPr>
     </w:lvl>
   </w:abstractNum>
-  <w:abstractNum w:abstractNumId="11" w15:restartNumberingAfterBreak="0">
+  <w:abstractNum w:abstractNumId="12" w15:restartNumberingAfterBreak="0">
     <w:nsid w:val="4C312BDE"/>
     <w:multiLevelType w:val="hybridMultilevel"/>
     <w:tmpl w:val="7EF640A8"/>
@@ -2807,7 +2880,7 @@
       </w:pPr>
     </w:lvl>
   </w:abstractNum>
-  <w:abstractNum w:abstractNumId="12" w15:restartNumberingAfterBreak="0">
+  <w:abstractNum w:abstractNumId="13" w15:restartNumberingAfterBreak="0">
     <w:nsid w:val="4F8B59CC"/>
     <w:multiLevelType w:val="hybridMultilevel"/>
     <w:tmpl w:val="53C0616A"/>
@@ -2896,7 +2969,7 @@
       </w:pPr>
     </w:lvl>
   </w:abstractNum>
-  <w:abstractNum w:abstractNumId="13" w15:restartNumberingAfterBreak="0">
+  <w:abstractNum w:abstractNumId="14" w15:restartNumberingAfterBreak="0">
     <w:nsid w:val="583363D2"/>
     <w:multiLevelType w:val="hybridMultilevel"/>
     <w:tmpl w:val="D98AFCEC"/>
@@ -2985,7 +3058,7 @@
       </w:pPr>
     </w:lvl>
   </w:abstractNum>
-  <w:abstractNum w:abstractNumId="14" w15:restartNumberingAfterBreak="0">
+  <w:abstractNum w:abstractNumId="15" w15:restartNumberingAfterBreak="0">
     <w:nsid w:val="6E981F1B"/>
     <w:multiLevelType w:val="hybridMultilevel"/>
     <w:tmpl w:val="BBE492CC"/>
@@ -3074,7 +3147,7 @@
       </w:pPr>
     </w:lvl>
   </w:abstractNum>
-  <w:abstractNum w:abstractNumId="15" w15:restartNumberingAfterBreak="0">
+  <w:abstractNum w:abstractNumId="16" w15:restartNumberingAfterBreak="0">
     <w:nsid w:val="7A6B3C05"/>
     <w:multiLevelType w:val="hybridMultilevel"/>
     <w:tmpl w:val="D1F2EF48"/>
@@ -3163,7 +3236,7 @@
       </w:pPr>
     </w:lvl>
   </w:abstractNum>
-  <w:abstractNum w:abstractNumId="16" w15:restartNumberingAfterBreak="0">
+  <w:abstractNum w:abstractNumId="17" w15:restartNumberingAfterBreak="0">
     <w:nsid w:val="7C75644D"/>
     <w:multiLevelType w:val="hybridMultilevel"/>
     <w:tmpl w:val="80245A94"/>
@@ -3252,7 +3325,7 @@
       </w:pPr>
     </w:lvl>
   </w:abstractNum>
-  <w:abstractNum w:abstractNumId="17" w15:restartNumberingAfterBreak="0">
+  <w:abstractNum w:abstractNumId="18" w15:restartNumberingAfterBreak="0">
     <w:nsid w:val="7CEB0471"/>
     <w:multiLevelType w:val="hybridMultilevel"/>
     <w:tmpl w:val="37CAB398"/>
@@ -3341,7 +3414,7 @@
       </w:pPr>
     </w:lvl>
   </w:abstractNum>
-  <w:abstractNum w:abstractNumId="18" w15:restartNumberingAfterBreak="0">
+  <w:abstractNum w:abstractNumId="19" w15:restartNumberingAfterBreak="0">
     <w:nsid w:val="7E293F88"/>
     <w:multiLevelType w:val="hybridMultilevel"/>
     <w:tmpl w:val="CF7A0498"/>
@@ -3453,7 +3526,7 @@
       </w:rPr>
     </w:lvl>
   </w:abstractNum>
-  <w:abstractNum w:abstractNumId="19" w15:restartNumberingAfterBreak="0">
+  <w:abstractNum w:abstractNumId="20" w15:restartNumberingAfterBreak="0">
     <w:nsid w:val="7FC613BF"/>
     <w:multiLevelType w:val="hybridMultilevel"/>
     <w:tmpl w:val="A516E8DE"/>
@@ -3542,71 +3615,74 @@
       </w:pPr>
     </w:lvl>
   </w:abstractNum>
-  <w:num w:numId="1" w16cid:durableId="1554736412">
+  <w:num w:numId="1">
+    <w:abstractNumId w:val="19"/>
+  </w:num>
+  <w:num w:numId="2">
     <w:abstractNumId w:val="18"/>
   </w:num>
-  <w:num w:numId="2" w16cid:durableId="1772973616">
+  <w:num w:numId="3">
+    <w:abstractNumId w:val="12"/>
+  </w:num>
+  <w:num w:numId="4">
+    <w:abstractNumId w:val="15"/>
+  </w:num>
+  <w:num w:numId="5">
+    <w:abstractNumId w:val="6"/>
+  </w:num>
+  <w:num w:numId="6">
+    <w:abstractNumId w:val="4"/>
+  </w:num>
+  <w:num w:numId="7">
+    <w:abstractNumId w:val="16"/>
+  </w:num>
+  <w:num w:numId="8">
+    <w:abstractNumId w:val="8"/>
+  </w:num>
+  <w:num w:numId="9">
+    <w:abstractNumId w:val="13"/>
+  </w:num>
+  <w:num w:numId="10">
+    <w:abstractNumId w:val="9"/>
+  </w:num>
+  <w:num w:numId="11">
+    <w:abstractNumId w:val="3"/>
+  </w:num>
+  <w:num w:numId="12">
+    <w:abstractNumId w:val="11"/>
+  </w:num>
+  <w:num w:numId="13">
+    <w:abstractNumId w:val="1"/>
+  </w:num>
+  <w:num w:numId="14">
+    <w:abstractNumId w:val="0"/>
+  </w:num>
+  <w:num w:numId="15">
+    <w:abstractNumId w:val="5"/>
+  </w:num>
+  <w:num w:numId="16">
+    <w:abstractNumId w:val="14"/>
+  </w:num>
+  <w:num w:numId="17">
+    <w:abstractNumId w:val="10"/>
+  </w:num>
+  <w:num w:numId="18">
+    <w:abstractNumId w:val="7"/>
+  </w:num>
+  <w:num w:numId="19">
     <w:abstractNumId w:val="17"/>
   </w:num>
-  <w:num w:numId="3" w16cid:durableId="415438865">
-    <w:abstractNumId w:val="11"/>
+  <w:num w:numId="20">
+    <w:abstractNumId w:val="20"/>
   </w:num>
-  <w:num w:numId="4" w16cid:durableId="1677806758">
-    <w:abstractNumId w:val="14"/>
-  </w:num>
-  <w:num w:numId="5" w16cid:durableId="814373794">
-    <w:abstractNumId w:val="5"/>
-  </w:num>
-  <w:num w:numId="6" w16cid:durableId="2320319">
-    <w:abstractNumId w:val="3"/>
-  </w:num>
-  <w:num w:numId="7" w16cid:durableId="83040125">
-    <w:abstractNumId w:val="15"/>
-  </w:num>
-  <w:num w:numId="8" w16cid:durableId="1929805096">
-    <w:abstractNumId w:val="7"/>
-  </w:num>
-  <w:num w:numId="9" w16cid:durableId="1599682207">
-    <w:abstractNumId w:val="12"/>
-  </w:num>
-  <w:num w:numId="10" w16cid:durableId="1520435525">
-    <w:abstractNumId w:val="8"/>
-  </w:num>
-  <w:num w:numId="11" w16cid:durableId="613561160">
+  <w:num w:numId="21">
     <w:abstractNumId w:val="2"/>
-  </w:num>
-  <w:num w:numId="12" w16cid:durableId="1668552650">
-    <w:abstractNumId w:val="10"/>
-  </w:num>
-  <w:num w:numId="13" w16cid:durableId="1804342981">
-    <w:abstractNumId w:val="1"/>
-  </w:num>
-  <w:num w:numId="14" w16cid:durableId="1399748648">
-    <w:abstractNumId w:val="0"/>
-  </w:num>
-  <w:num w:numId="15" w16cid:durableId="871459192">
-    <w:abstractNumId w:val="4"/>
-  </w:num>
-  <w:num w:numId="16" w16cid:durableId="990060120">
-    <w:abstractNumId w:val="13"/>
-  </w:num>
-  <w:num w:numId="17" w16cid:durableId="332613187">
-    <w:abstractNumId w:val="9"/>
-  </w:num>
-  <w:num w:numId="18" w16cid:durableId="1663729133">
-    <w:abstractNumId w:val="6"/>
-  </w:num>
-  <w:num w:numId="19" w16cid:durableId="1634948499">
-    <w:abstractNumId w:val="16"/>
-  </w:num>
-  <w:num w:numId="20" w16cid:durableId="1721898627">
-    <w:abstractNumId w:val="19"/>
   </w:num>
 </w:numbering>
 </file>
 
 <file path=word/styles.xml><?xml version="1.0" encoding="utf-8"?>
-<w:styles xmlns:mc="http://schemas.openxmlformats.org/markup-compatibility/2006" xmlns:r="http://schemas.openxmlformats.org/officeDocument/2006/relationships" xmlns:w="http://schemas.openxmlformats.org/wordprocessingml/2006/main" xmlns:w14="http://schemas.microsoft.com/office/word/2010/wordml" xmlns:w15="http://schemas.microsoft.com/office/word/2012/wordml" xmlns:w16cex="http://schemas.microsoft.com/office/word/2018/wordml/cex" xmlns:w16cid="http://schemas.microsoft.com/office/word/2016/wordml/cid" xmlns:w16="http://schemas.microsoft.com/office/word/2018/wordml" xmlns:w16du="http://schemas.microsoft.com/office/word/2023/wordml/word16du" xmlns:w16sdtdh="http://schemas.microsoft.com/office/word/2020/wordml/sdtdatahash" xmlns:w16sdtfl="http://schemas.microsoft.com/office/word/2024/wordml/sdtformatlock" xmlns:w16se="http://schemas.microsoft.com/office/word/2015/wordml/symex" mc:Ignorable="w14 w15 w16se w16cid w16 w16cex w16sdtdh w16sdtfl w16du">
+<w:styles xmlns:mc="http://schemas.openxmlformats.org/markup-compatibility/2006" xmlns:r="http://schemas.openxmlformats.org/officeDocument/2006/relationships" xmlns:w="http://schemas.openxmlformats.org/wordprocessingml/2006/main" xmlns:w14="http://schemas.microsoft.com/office/word/2010/wordml" xmlns:w15="http://schemas.microsoft.com/office/word/2012/wordml" xmlns:w16cid="http://schemas.microsoft.com/office/word/2016/wordml/cid" xmlns:w16se="http://schemas.microsoft.com/office/word/2015/wordml/symex" mc:Ignorable="w14 w15 w16se w16cid">
   <w:docDefaults>
     <w:rPrDefault>
       <w:rPr>
@@ -3624,7 +3700,7 @@
       </w:pPr>
     </w:pPrDefault>
   </w:docDefaults>
-  <w:latentStyles w:defLockedState="0" w:defUIPriority="99" w:defSemiHidden="0" w:defUnhideWhenUsed="0" w:defQFormat="0" w:count="376">
+  <w:latentStyles w:defLockedState="0" w:defUIPriority="99" w:defSemiHidden="0" w:defUnhideWhenUsed="0" w:defQFormat="0" w:count="375">
     <w:lsdException w:name="Normal" w:uiPriority="0" w:qFormat="1"/>
     <w:lsdException w:name="heading 1" w:uiPriority="9" w:qFormat="1"/>
     <w:lsdException w:name="heading 2" w:semiHidden="1" w:uiPriority="9" w:unhideWhenUsed="1" w:qFormat="1"/>
@@ -4000,7 +4076,6 @@
     <w:lsdException w:name="Smart Hyperlink" w:semiHidden="1" w:unhideWhenUsed="1"/>
     <w:lsdException w:name="Hashtag" w:semiHidden="1" w:unhideWhenUsed="1"/>
     <w:lsdException w:name="Unresolved Mention" w:semiHidden="1" w:unhideWhenUsed="1"/>
-    <w:lsdException w:name="Smart Link" w:semiHidden="1" w:unhideWhenUsed="1"/>
   </w:latentStyles>
   <w:style w:type="paragraph" w:default="1" w:styleId="a">
     <w:name w:val="Normal"/>

</xml_diff>